<commit_message>
added pages with agreements and protocols need to fix: work with different db`s
</commit_message>
<xml_diff>
--- a/templates/documents/M-RI_protocol.docx
+++ b/templates/documents/M-RI_protocol.docx
@@ -1,10 +1,11 @@
 
 <file path=word/document.xml><?xml version="1.0" encoding="utf-8"?>
-<w:document xmlns:wpc="http://schemas.microsoft.com/office/word/2010/wordprocessingCanvas" xmlns:cx="http://schemas.microsoft.com/office/drawing/2014/chartex" xmlns:cx1="http://schemas.microsoft.com/office/drawing/2015/9/8/chartex" xmlns:cx2="http://schemas.microsoft.com/office/drawing/2015/10/21/chartex" xmlns:cx3="http://schemas.microsoft.com/office/drawing/2016/5/9/chartex" xmlns:cx4="http://schemas.microsoft.com/office/drawing/2016/5/10/chartex" xmlns:cx5="http://schemas.microsoft.com/office/drawing/2016/5/11/chartex" xmlns:cx6="http://schemas.microsoft.com/office/drawing/2016/5/12/chartex" xmlns:cx7="http://schemas.microsoft.com/office/drawing/2016/5/13/chartex" xmlns:cx8="http://schemas.microsoft.com/office/drawing/2016/5/14/chartex" xmlns:mc="http://schemas.openxmlformats.org/markup-compatibility/2006" xmlns:aink="http://schemas.microsoft.com/office/drawing/2016/ink" xmlns:am3d="http://schemas.microsoft.com/office/drawing/2017/model3d" xmlns:o="urn:schemas-microsoft-com:office:office" xmlns:r="http://schemas.openxmlformats.org/officeDocument/2006/relationships" xmlns:m="http://schemas.openxmlformats.org/officeDocument/2006/math" xmlns:v="urn:schemas-microsoft-com:vml" xmlns:wp14="http://schemas.microsoft.com/office/word/2010/wordprocessingDrawing" xmlns:wp="http://schemas.openxmlformats.org/drawingml/2006/wordprocessingDrawing" xmlns:w10="urn:schemas-microsoft-com:office:word" xmlns:w="http://schemas.openxmlformats.org/wordprocessingml/2006/main" xmlns:w14="http://schemas.microsoft.com/office/word/2010/wordml" xmlns:w15="http://schemas.microsoft.com/office/word/2012/wordml" xmlns:w16cex="http://schemas.microsoft.com/office/word/2018/wordml/cex" xmlns:w16cid="http://schemas.microsoft.com/office/word/2016/wordml/cid" xmlns:w16="http://schemas.microsoft.com/office/word/2018/wordml" xmlns:w16sdtdh="http://schemas.microsoft.com/office/word/2020/wordml/sdtdatahash" xmlns:w16se="http://schemas.microsoft.com/office/word/2015/wordml/symex" xmlns:wpg="http://schemas.microsoft.com/office/word/2010/wordprocessingGroup" xmlns:wpi="http://schemas.microsoft.com/office/word/2010/wordprocessingInk" xmlns:wne="http://schemas.microsoft.com/office/word/2006/wordml" xmlns:wps="http://schemas.microsoft.com/office/word/2010/wordprocessingShape" mc:Ignorable="w14 w15 w16se w16cid w16 w16cex w16sdtdh wp14">
+<w:document xmlns:o="urn:schemas-microsoft-com:office:office" xmlns:r="http://schemas.openxmlformats.org/officeDocument/2006/relationships" xmlns:v="urn:schemas-microsoft-com:vml" xmlns:w="http://schemas.openxmlformats.org/wordprocessingml/2006/main" xmlns:w10="urn:schemas-microsoft-com:office:word" xmlns:wp="http://schemas.openxmlformats.org/drawingml/2006/wordprocessingDrawing" xmlns:wps="http://schemas.microsoft.com/office/word/2010/wordprocessingShape" xmlns:wpg="http://schemas.microsoft.com/office/word/2010/wordprocessingGroup" xmlns:mc="http://schemas.openxmlformats.org/markup-compatibility/2006" xmlns:wp14="http://schemas.microsoft.com/office/word/2010/wordprocessingDrawing" xmlns:w14="http://schemas.microsoft.com/office/word/2010/wordml" xmlns:w15="http://schemas.microsoft.com/office/word/2012/wordml" mc:Ignorable="w14 wp14 w15">
   <w:body>
     <w:p>
       <w:pPr>
-        <w:ind w:left="6480"/>
+        <w:pStyle w:val="Normal"/>
+        <w:ind w:left="6480" w:hanging="0"/>
         <w:jc w:val="both"/>
         <w:rPr>
           <w:sz w:val="22"/>
@@ -21,7 +22,8 @@
     </w:p>
     <w:p>
       <w:pPr>
-        <w:ind w:left="6480"/>
+        <w:pStyle w:val="Normal"/>
+        <w:ind w:left="6480" w:hanging="0"/>
         <w:jc w:val="both"/>
         <w:rPr>
           <w:sz w:val="22"/>
@@ -38,7 +40,8 @@
     </w:p>
     <w:p>
       <w:pPr>
-        <w:ind w:left="6480"/>
+        <w:pStyle w:val="Normal"/>
+        <w:ind w:left="6480" w:hanging="0"/>
         <w:jc w:val="both"/>
         <w:rPr>
           <w:sz w:val="22"/>
@@ -70,7 +73,6 @@
         </w:rPr>
         <w:t>@</w:t>
       </w:r>
-      <w:proofErr w:type="spellStart"/>
       <w:r>
         <w:rPr>
           <w:bCs/>
@@ -80,7 +82,6 @@
         </w:rPr>
         <w:t>agr</w:t>
       </w:r>
-      <w:proofErr w:type="spellEnd"/>
       <w:r>
         <w:rPr>
           <w:bCs/>
@@ -125,7 +126,6 @@
         </w:rPr>
         <w:t>@</w:t>
       </w:r>
-      <w:proofErr w:type="spellStart"/>
       <w:r>
         <w:rPr>
           <w:bCs/>
@@ -135,7 +135,6 @@
         </w:rPr>
         <w:t>agr</w:t>
       </w:r>
-      <w:proofErr w:type="spellEnd"/>
       <w:r>
         <w:rPr>
           <w:bCs/>
@@ -157,28 +156,44 @@
     </w:p>
     <w:p>
       <w:pPr>
+        <w:pStyle w:val="Normal"/>
         <w:ind w:left="5664" w:firstLine="708"/>
         <w:rPr>
           <w:sz w:val="22"/>
           <w:szCs w:val="22"/>
         </w:rPr>
       </w:pPr>
+      <w:r>
+        <w:rPr>
+          <w:sz w:val="22"/>
+          <w:szCs w:val="22"/>
+        </w:rPr>
+      </w:r>
     </w:p>
     <w:p>
       <w:pPr>
+        <w:pStyle w:val="Normal"/>
         <w:ind w:left="5664" w:firstLine="708"/>
         <w:rPr>
           <w:sz w:val="22"/>
           <w:szCs w:val="22"/>
         </w:rPr>
       </w:pPr>
+      <w:r>
+        <w:rPr>
+          <w:sz w:val="22"/>
+          <w:szCs w:val="22"/>
+        </w:rPr>
+      </w:r>
     </w:p>
     <w:p>
       <w:pPr>
-        <w:spacing w:after="240"/>
+        <w:pStyle w:val="Normal"/>
+        <w:spacing w:before="0" w:after="240"/>
         <w:jc w:val="center"/>
         <w:rPr>
           <w:b/>
+          <w:b/>
           <w:sz w:val="22"/>
           <w:szCs w:val="22"/>
         </w:rPr>
@@ -189,47 +204,33 @@
           <w:sz w:val="22"/>
           <w:szCs w:val="22"/>
         </w:rPr>
-        <w:t xml:space="preserve">ПРОТОКОЛ </w:t>
-      </w:r>
-      <w:r>
-        <w:rPr>
-          <w:b/>
-          <w:sz w:val="22"/>
-          <w:szCs w:val="22"/>
-        </w:rPr>
-        <w:t>ДОГОВІРНОЇ</w:t>
-      </w:r>
-      <w:r>
-        <w:rPr>
-          <w:b/>
-          <w:sz w:val="22"/>
-          <w:szCs w:val="22"/>
-        </w:rPr>
-        <w:t xml:space="preserve"> ЦІН</w:t>
-      </w:r>
-      <w:r>
-        <w:rPr>
-          <w:b/>
-          <w:sz w:val="22"/>
-          <w:szCs w:val="22"/>
-        </w:rPr>
-        <w:t>И</w:t>
+        <w:t>ПРОТОКОЛ ДОГОВІРНОЇ ЦІНИ</w:t>
       </w:r>
     </w:p>
     <w:p>
       <w:pPr>
-        <w:spacing w:after="240"/>
+        <w:pStyle w:val="Normal"/>
+        <w:spacing w:before="0" w:after="240"/>
         <w:jc w:val="center"/>
         <w:rPr>
           <w:b/>
+          <w:b/>
           <w:sz w:val="22"/>
           <w:szCs w:val="22"/>
         </w:rPr>
       </w:pPr>
+      <w:r>
+        <w:rPr>
+          <w:b/>
+          <w:sz w:val="22"/>
+          <w:szCs w:val="22"/>
+        </w:rPr>
+      </w:r>
     </w:p>
     <w:p>
       <w:pPr>
-        <w:ind w:left="374"/>
+        <w:pStyle w:val="Normal"/>
+        <w:ind w:left="374" w:hanging="0"/>
         <w:jc w:val="center"/>
         <w:rPr>
           <w:sz w:val="22"/>
@@ -241,91 +242,15 @@
           <w:sz w:val="22"/>
           <w:szCs w:val="22"/>
         </w:rPr>
-        <w:t>м</w:t>
-      </w:r>
-      <w:r>
-        <w:rPr>
-          <w:sz w:val="22"/>
-          <w:szCs w:val="22"/>
-        </w:rPr>
-        <w:t>істо</w:t>
-      </w:r>
-      <w:r>
-        <w:rPr>
-          <w:sz w:val="22"/>
-          <w:szCs w:val="22"/>
-        </w:rPr>
-        <w:t xml:space="preserve"> </w:t>
-      </w:r>
-      <w:r>
-        <w:rPr>
-          <w:sz w:val="22"/>
-          <w:szCs w:val="22"/>
-        </w:rPr>
-        <w:t>Київ</w:t>
-      </w:r>
-      <w:r>
-        <w:rPr>
-          <w:sz w:val="22"/>
-          <w:szCs w:val="22"/>
-        </w:rPr>
-        <w:t xml:space="preserve"> </w:t>
-      </w:r>
-      <w:r>
-        <w:rPr>
-          <w:sz w:val="22"/>
-          <w:szCs w:val="22"/>
-        </w:rPr>
+        <w:t xml:space="preserve">місто Київ </w:t>
         <w:tab/>
-      </w:r>
-      <w:r>
-        <w:rPr>
-          <w:sz w:val="22"/>
-          <w:szCs w:val="22"/>
-        </w:rPr>
         <w:tab/>
-      </w:r>
-      <w:r>
-        <w:rPr>
-          <w:sz w:val="22"/>
-          <w:szCs w:val="22"/>
-        </w:rPr>
         <w:tab/>
-      </w:r>
-      <w:r>
-        <w:rPr>
-          <w:sz w:val="22"/>
-          <w:szCs w:val="22"/>
-        </w:rPr>
         <w:tab/>
         <w:t xml:space="preserve"> </w:t>
-      </w:r>
-      <w:r>
-        <w:rPr>
-          <w:sz w:val="22"/>
-          <w:szCs w:val="22"/>
-        </w:rPr>
         <w:tab/>
-      </w:r>
-      <w:r>
-        <w:rPr>
-          <w:sz w:val="22"/>
-          <w:szCs w:val="22"/>
-        </w:rPr>
         <w:tab/>
-      </w:r>
-      <w:r>
-        <w:rPr>
-          <w:sz w:val="22"/>
-          <w:szCs w:val="22"/>
-        </w:rPr>
         <w:tab/>
-      </w:r>
-      <w:r>
-        <w:rPr>
-          <w:sz w:val="22"/>
-          <w:szCs w:val="22"/>
-        </w:rPr>
         <w:t>@</w:t>
       </w:r>
       <w:r>
@@ -354,12 +279,13 @@
     </w:p>
     <w:p>
       <w:pPr>
-        <w:pStyle w:val="BodyText"/>
+        <w:pStyle w:val="TextBody"/>
         <w:shd w:val="clear" w:color="auto" w:fill="auto"/>
-        <w:spacing w:before="0" w:line="240" w:lineRule="auto"/>
-        <w:ind w:right="60"/>
-        <w:rPr>
-          <w:rFonts w:ascii="Times New Roman" w:hAnsi="Times New Roman"/>
+        <w:spacing w:lineRule="auto" w:line="240" w:before="0" w:after="0"/>
+        <w:ind w:right="60" w:hanging="0"/>
+        <w:rPr>
+          <w:rFonts w:ascii="Times New Roman" w:hAnsi="Times New Roman"/>
+          <w:b/>
           <w:b/>
           <w:color w:val="auto"/>
           <w:sz w:val="22"/>
@@ -367,13 +293,23 @@
           <w:lang w:val="uk-UA" w:eastAsia="uk-UA"/>
         </w:rPr>
       </w:pPr>
+      <w:r>
+        <w:rPr>
+          <w:rFonts w:ascii="Times New Roman" w:hAnsi="Times New Roman"/>
+          <w:b/>
+          <w:color w:val="auto"/>
+          <w:sz w:val="22"/>
+          <w:szCs w:val="22"/>
+          <w:lang w:val="uk-UA" w:eastAsia="uk-UA"/>
+        </w:rPr>
+      </w:r>
     </w:p>
     <w:p>
       <w:pPr>
-        <w:pStyle w:val="BodyText"/>
+        <w:pStyle w:val="TextBody"/>
         <w:shd w:val="clear" w:color="auto" w:fill="auto"/>
-        <w:spacing w:before="0" w:line="240" w:lineRule="auto"/>
-        <w:ind w:left="40" w:right="60"/>
+        <w:spacing w:lineRule="auto" w:line="240" w:before="0" w:after="0"/>
+        <w:ind w:left="40" w:right="60" w:hanging="0"/>
         <w:rPr>
           <w:rFonts w:ascii="Times New Roman" w:hAnsi="Times New Roman"/>
           <w:bCs/>
@@ -391,7 +327,7 @@
           <w:szCs w:val="22"/>
           <w:lang w:val="uk-UA"/>
         </w:rPr>
-        <w:t xml:space="preserve">Фізична особа – підприємець  </w:t>
+        <w:t>Фізична особа – підприємець  @</w:t>
       </w:r>
       <w:r>
         <w:rPr>
@@ -400,14 +336,152 @@
           <w:bCs/>
           <w:sz w:val="22"/>
           <w:szCs w:val="22"/>
+          <w:lang w:val="en-US"/>
+        </w:rPr>
+        <w:t>fop</w:t>
+      </w:r>
+      <w:r>
+        <w:rPr>
+          <w:rFonts w:ascii="Times New Roman" w:hAnsi="Times New Roman"/>
+          <w:b/>
+          <w:bCs/>
+          <w:sz w:val="22"/>
+          <w:szCs w:val="22"/>
           <w:lang w:val="uk-UA"/>
         </w:rPr>
+        <w:t>_</w:t>
+      </w:r>
+      <w:r>
+        <w:rPr>
+          <w:rFonts w:ascii="Times New Roman" w:hAnsi="Times New Roman"/>
+          <w:b/>
+          <w:bCs/>
+          <w:sz w:val="22"/>
+          <w:szCs w:val="22"/>
+          <w:lang w:val="en-US"/>
+        </w:rPr>
+        <w:t>name</w:t>
+      </w:r>
+      <w:r>
+        <w:rPr>
+          <w:rFonts w:ascii="Times New Roman" w:hAnsi="Times New Roman"/>
+          <w:bCs/>
+          <w:sz w:val="22"/>
+          <w:szCs w:val="22"/>
+          <w:lang w:val="uk-UA"/>
+        </w:rPr>
+        <w:t xml:space="preserve"> (</w:t>
+      </w:r>
+      <w:r>
+        <w:rPr>
+          <w:rFonts w:ascii="Times New Roman" w:hAnsi="Times New Roman"/>
+          <w:sz w:val="22"/>
+          <w:szCs w:val="22"/>
+          <w:lang w:val="uk-UA"/>
+        </w:rPr>
+        <w:t>РНОКПП</w:t>
+      </w:r>
+      <w:r>
+        <w:rPr>
+          <w:rFonts w:ascii="Times New Roman" w:hAnsi="Times New Roman"/>
+          <w:bCs/>
+          <w:sz w:val="22"/>
+          <w:szCs w:val="22"/>
+          <w:lang w:val="uk-UA"/>
+        </w:rPr>
+        <w:t xml:space="preserve"> @</w:t>
+      </w:r>
+      <w:r>
+        <w:rPr>
+          <w:rFonts w:ascii="Times New Roman" w:hAnsi="Times New Roman"/>
+          <w:bCs/>
+          <w:sz w:val="22"/>
+          <w:szCs w:val="22"/>
+          <w:lang w:val="en-US"/>
+        </w:rPr>
+        <w:t>inn</w:t>
+      </w:r>
+      <w:r>
+        <w:rPr>
+          <w:rFonts w:ascii="Times New Roman" w:hAnsi="Times New Roman"/>
+          <w:bCs/>
+          <w:sz w:val="22"/>
+          <w:szCs w:val="22"/>
+        </w:rPr>
+        <w:t>_</w:t>
+      </w:r>
+      <w:r>
+        <w:rPr>
+          <w:rFonts w:ascii="Times New Roman" w:hAnsi="Times New Roman"/>
+          <w:bCs/>
+          <w:sz w:val="22"/>
+          <w:szCs w:val="22"/>
+          <w:lang w:val="en-US"/>
+        </w:rPr>
+        <w:t>fop</w:t>
+      </w:r>
+      <w:r>
+        <w:rPr>
+          <w:rFonts w:ascii="Times New Roman" w:hAnsi="Times New Roman"/>
+          <w:bCs/>
+          <w:sz w:val="22"/>
+          <w:szCs w:val="22"/>
+          <w:lang w:val="uk-UA"/>
+        </w:rPr>
+        <w:t>), (іменований надалі «</w:t>
+      </w:r>
+      <w:r>
+        <w:rPr>
+          <w:rFonts w:ascii="Times New Roman" w:hAnsi="Times New Roman"/>
+          <w:b/>
+          <w:bCs/>
+          <w:sz w:val="22"/>
+          <w:szCs w:val="22"/>
+          <w:lang w:val="uk-UA"/>
+        </w:rPr>
+        <w:t>Замовник»)</w:t>
+      </w:r>
+      <w:r>
+        <w:rPr>
+          <w:rFonts w:ascii="Times New Roman" w:hAnsi="Times New Roman"/>
+          <w:bCs/>
+          <w:sz w:val="22"/>
+          <w:szCs w:val="22"/>
+          <w:lang w:val="uk-UA"/>
+        </w:rPr>
+        <w:t xml:space="preserve">, який діє на підставі </w:t>
+      </w:r>
+      <w:r>
+        <w:rPr>
+          <w:rFonts w:ascii="Times New Roman" w:hAnsi="Times New Roman"/>
+          <w:bCs/>
+          <w:sz w:val="22"/>
+          <w:szCs w:val="22"/>
+        </w:rPr>
         <w:t>@</w:t>
       </w:r>
       <w:r>
         <w:rPr>
           <w:rFonts w:ascii="Times New Roman" w:hAnsi="Times New Roman"/>
-          <w:b/>
+          <w:bCs/>
+          <w:sz w:val="22"/>
+          <w:szCs w:val="22"/>
+          <w:lang w:val="en-US"/>
+        </w:rPr>
+        <w:t>pidstava</w:t>
+      </w:r>
+      <w:r>
+        <w:rPr>
+          <w:rFonts w:ascii="Times New Roman" w:hAnsi="Times New Roman"/>
+          <w:bCs/>
+          <w:sz w:val="22"/>
+          <w:szCs w:val="22"/>
+        </w:rPr>
+        <w:t>_</w:t>
+      </w:r>
+      <w:r>
+        <w:rPr>
+          <w:rFonts w:ascii="Times New Roman" w:hAnsi="Times New Roman"/>
           <w:bCs/>
           <w:sz w:val="22"/>
           <w:szCs w:val="22"/>
@@ -418,281 +492,20 @@
       <w:r>
         <w:rPr>
           <w:rFonts w:ascii="Times New Roman" w:hAnsi="Times New Roman"/>
-          <w:b/>
           <w:bCs/>
           <w:sz w:val="22"/>
           <w:szCs w:val="22"/>
           <w:lang w:val="uk-UA"/>
         </w:rPr>
-        <w:t>_</w:t>
-      </w:r>
-      <w:r>
-        <w:rPr>
-          <w:rFonts w:ascii="Times New Roman" w:hAnsi="Times New Roman"/>
-          <w:b/>
-          <w:bCs/>
-          <w:sz w:val="22"/>
-          <w:szCs w:val="22"/>
-          <w:lang w:val="en-US"/>
-        </w:rPr>
-        <w:t>name</w:t>
-      </w:r>
-      <w:r>
-        <w:rPr>
-          <w:rFonts w:ascii="Times New Roman" w:hAnsi="Times New Roman"/>
-          <w:bCs/>
-          <w:sz w:val="22"/>
-          <w:szCs w:val="22"/>
-          <w:lang w:val="uk-UA"/>
-        </w:rPr>
-        <w:t xml:space="preserve"> (</w:t>
-      </w:r>
-      <w:r>
-        <w:rPr>
-          <w:rFonts w:ascii="Times New Roman" w:hAnsi="Times New Roman"/>
-          <w:sz w:val="22"/>
-          <w:szCs w:val="22"/>
-          <w:lang w:val="uk-UA"/>
-        </w:rPr>
-        <w:t>РНОКПП</w:t>
-      </w:r>
-      <w:r>
-        <w:rPr>
-          <w:rFonts w:ascii="Times New Roman" w:hAnsi="Times New Roman"/>
-          <w:bCs/>
-          <w:sz w:val="22"/>
-          <w:szCs w:val="22"/>
-          <w:lang w:val="uk-UA"/>
-        </w:rPr>
-        <w:t xml:space="preserve"> </w:t>
-      </w:r>
-      <w:r>
-        <w:rPr>
-          <w:rFonts w:ascii="Times New Roman" w:hAnsi="Times New Roman"/>
-          <w:bCs/>
-          <w:sz w:val="22"/>
-          <w:szCs w:val="22"/>
-          <w:lang w:val="uk-UA"/>
-        </w:rPr>
-        <w:t>@</w:t>
-      </w:r>
-      <w:r>
-        <w:rPr>
-          <w:rFonts w:ascii="Times New Roman" w:hAnsi="Times New Roman"/>
-          <w:bCs/>
-          <w:sz w:val="22"/>
-          <w:szCs w:val="22"/>
-          <w:lang w:val="en-US"/>
-        </w:rPr>
-        <w:t>inn</w:t>
-      </w:r>
-      <w:r>
-        <w:rPr>
-          <w:rFonts w:ascii="Times New Roman" w:hAnsi="Times New Roman"/>
-          <w:bCs/>
-          <w:sz w:val="22"/>
-          <w:szCs w:val="22"/>
-        </w:rPr>
-        <w:t>_</w:t>
-      </w:r>
-      <w:r>
-        <w:rPr>
-          <w:rFonts w:ascii="Times New Roman" w:hAnsi="Times New Roman"/>
-          <w:bCs/>
-          <w:sz w:val="22"/>
-          <w:szCs w:val="22"/>
-          <w:lang w:val="en-US"/>
-        </w:rPr>
-        <w:t>fop</w:t>
-      </w:r>
-      <w:r>
-        <w:rPr>
-          <w:rFonts w:ascii="Times New Roman" w:hAnsi="Times New Roman"/>
-          <w:bCs/>
-          <w:sz w:val="22"/>
-          <w:szCs w:val="22"/>
-          <w:lang w:val="uk-UA"/>
-        </w:rPr>
-        <w:t>),</w:t>
-      </w:r>
-      <w:r>
-        <w:rPr>
-          <w:rFonts w:ascii="Times New Roman" w:hAnsi="Times New Roman"/>
-          <w:bCs/>
-          <w:sz w:val="22"/>
-          <w:szCs w:val="22"/>
-          <w:lang w:val="uk-UA"/>
-        </w:rPr>
-        <w:t xml:space="preserve"> </w:t>
-      </w:r>
-      <w:r>
-        <w:rPr>
-          <w:rFonts w:ascii="Times New Roman" w:hAnsi="Times New Roman"/>
-          <w:bCs/>
-          <w:sz w:val="22"/>
-          <w:szCs w:val="22"/>
-          <w:lang w:val="uk-UA"/>
-        </w:rPr>
-        <w:t>(</w:t>
-      </w:r>
-      <w:r>
-        <w:rPr>
-          <w:rFonts w:ascii="Times New Roman" w:hAnsi="Times New Roman"/>
-          <w:bCs/>
-          <w:sz w:val="22"/>
-          <w:szCs w:val="22"/>
-          <w:lang w:val="uk-UA"/>
-        </w:rPr>
-        <w:t xml:space="preserve">іменований надалі </w:t>
-      </w:r>
-      <w:r>
-        <w:rPr>
-          <w:rFonts w:ascii="Times New Roman" w:hAnsi="Times New Roman"/>
-          <w:bCs/>
-          <w:sz w:val="22"/>
-          <w:szCs w:val="22"/>
-          <w:lang w:val="uk-UA"/>
-        </w:rPr>
-        <w:t>«</w:t>
-      </w:r>
-      <w:r>
-        <w:rPr>
-          <w:rFonts w:ascii="Times New Roman" w:hAnsi="Times New Roman"/>
-          <w:b/>
-          <w:bCs/>
-          <w:sz w:val="22"/>
-          <w:szCs w:val="22"/>
-          <w:lang w:val="uk-UA"/>
-        </w:rPr>
-        <w:t>Замовник»)</w:t>
-      </w:r>
-      <w:r>
-        <w:rPr>
-          <w:rFonts w:ascii="Times New Roman" w:hAnsi="Times New Roman"/>
-          <w:bCs/>
-          <w:sz w:val="22"/>
-          <w:szCs w:val="22"/>
-          <w:lang w:val="uk-UA"/>
-        </w:rPr>
-        <w:t>, який діє на підставі</w:t>
-      </w:r>
-      <w:r>
-        <w:rPr>
-          <w:rFonts w:ascii="Times New Roman" w:hAnsi="Times New Roman"/>
-          <w:bCs/>
-          <w:sz w:val="22"/>
-          <w:szCs w:val="22"/>
-          <w:lang w:val="uk-UA"/>
-        </w:rPr>
-        <w:t xml:space="preserve"> </w:t>
-      </w:r>
-      <w:r>
-        <w:rPr>
-          <w:rFonts w:ascii="Times New Roman" w:hAnsi="Times New Roman"/>
-          <w:bCs/>
-          <w:sz w:val="22"/>
-          <w:szCs w:val="22"/>
-        </w:rPr>
-        <w:t>@</w:t>
-      </w:r>
-      <w:proofErr w:type="spellStart"/>
-      <w:r>
-        <w:rPr>
-          <w:rFonts w:ascii="Times New Roman" w:hAnsi="Times New Roman"/>
-          <w:bCs/>
-          <w:sz w:val="22"/>
-          <w:szCs w:val="22"/>
-          <w:lang w:val="en-US"/>
-        </w:rPr>
-        <w:t>pidstava</w:t>
-      </w:r>
-      <w:proofErr w:type="spellEnd"/>
-      <w:r>
-        <w:rPr>
-          <w:rFonts w:ascii="Times New Roman" w:hAnsi="Times New Roman"/>
-          <w:bCs/>
-          <w:sz w:val="22"/>
-          <w:szCs w:val="22"/>
-        </w:rPr>
-        <w:t>_</w:t>
-      </w:r>
-      <w:r>
-        <w:rPr>
-          <w:rFonts w:ascii="Times New Roman" w:hAnsi="Times New Roman"/>
-          <w:bCs/>
-          <w:sz w:val="22"/>
-          <w:szCs w:val="22"/>
-          <w:lang w:val="en-US"/>
-        </w:rPr>
-        <w:t>fop</w:t>
-      </w:r>
-      <w:r>
-        <w:rPr>
-          <w:rFonts w:ascii="Times New Roman" w:hAnsi="Times New Roman"/>
-          <w:bCs/>
-          <w:sz w:val="22"/>
-          <w:szCs w:val="22"/>
-          <w:lang w:val="uk-UA"/>
-        </w:rPr>
-        <w:t xml:space="preserve">, </w:t>
-      </w:r>
-      <w:r>
-        <w:rPr>
-          <w:rFonts w:ascii="Times New Roman" w:hAnsi="Times New Roman"/>
-          <w:bCs/>
-          <w:sz w:val="22"/>
-          <w:szCs w:val="22"/>
-          <w:lang w:val="uk-UA"/>
-        </w:rPr>
-        <w:t>з одно</w:t>
-      </w:r>
-      <w:r>
-        <w:rPr>
-          <w:rFonts w:ascii="Times New Roman" w:hAnsi="Times New Roman"/>
-          <w:bCs/>
-          <w:sz w:val="22"/>
-          <w:szCs w:val="22"/>
-          <w:lang w:val="uk-UA"/>
-        </w:rPr>
-        <w:t>ї</w:t>
-      </w:r>
-      <w:r>
-        <w:rPr>
-          <w:rFonts w:ascii="Times New Roman" w:hAnsi="Times New Roman"/>
-          <w:bCs/>
-          <w:sz w:val="22"/>
-          <w:szCs w:val="22"/>
-          <w:lang w:val="uk-UA"/>
-        </w:rPr>
-        <w:t xml:space="preserve"> </w:t>
-      </w:r>
-      <w:r>
-        <w:rPr>
-          <w:rFonts w:ascii="Times New Roman" w:hAnsi="Times New Roman"/>
-          <w:bCs/>
-          <w:sz w:val="22"/>
-          <w:szCs w:val="22"/>
-          <w:lang w:val="uk-UA"/>
-        </w:rPr>
-        <w:t>сторони</w:t>
-      </w:r>
-      <w:r>
-        <w:rPr>
-          <w:rFonts w:ascii="Times New Roman" w:hAnsi="Times New Roman"/>
-          <w:bCs/>
-          <w:sz w:val="22"/>
-          <w:szCs w:val="22"/>
-          <w:lang w:val="uk-UA"/>
-        </w:rPr>
-        <w:t>, та</w:t>
+        <w:t xml:space="preserve"> з одної сторони, та</w:t>
       </w:r>
     </w:p>
     <w:p>
       <w:pPr>
-        <w:pStyle w:val="BodyText"/>
+        <w:pStyle w:val="TextBody"/>
         <w:shd w:val="clear" w:color="auto" w:fill="auto"/>
-        <w:spacing w:before="0" w:line="240" w:lineRule="auto"/>
-        <w:ind w:left="40" w:right="60"/>
+        <w:spacing w:lineRule="auto" w:line="240" w:before="0" w:after="0"/>
+        <w:ind w:left="40" w:right="60" w:hanging="0"/>
         <w:rPr>
           <w:rFonts w:ascii="Times New Roman" w:hAnsi="Times New Roman"/>
           <w:bCs/>
@@ -721,7 +534,6 @@
         </w:rPr>
         <w:t>@</w:t>
       </w:r>
-      <w:proofErr w:type="spellStart"/>
       <w:r>
         <w:rPr>
           <w:rFonts w:ascii="Times New Roman" w:hAnsi="Times New Roman"/>
@@ -732,7 +544,6 @@
         </w:rPr>
         <w:t>ri</w:t>
       </w:r>
-      <w:proofErr w:type="spellEnd"/>
       <w:r>
         <w:rPr>
           <w:rFonts w:ascii="Times New Roman" w:hAnsi="Times New Roman"/>
@@ -761,7 +572,17 @@
           <w:szCs w:val="22"/>
           <w:lang w:val="uk-UA"/>
         </w:rPr>
-        <w:t xml:space="preserve"> (РНОКПП </w:t>
+        <w:t xml:space="preserve"> (РНОКПП @</w:t>
+      </w:r>
+      <w:r>
+        <w:rPr>
+          <w:rFonts w:ascii="Times New Roman" w:hAnsi="Times New Roman"/>
+          <w:bCs/>
+          <w:sz w:val="22"/>
+          <w:szCs w:val="22"/>
+          <w:lang w:val="en-US"/>
+        </w:rPr>
+        <w:t>inn</w:t>
       </w:r>
       <w:r>
         <w:rPr>
@@ -771,6 +592,56 @@
           <w:szCs w:val="22"/>
           <w:lang w:val="uk-UA"/>
         </w:rPr>
+        <w:t>_</w:t>
+      </w:r>
+      <w:r>
+        <w:rPr>
+          <w:rFonts w:ascii="Times New Roman" w:hAnsi="Times New Roman"/>
+          <w:bCs/>
+          <w:sz w:val="22"/>
+          <w:szCs w:val="22"/>
+          <w:lang w:val="en-US"/>
+        </w:rPr>
+        <w:t>ri</w:t>
+      </w:r>
+      <w:r>
+        <w:rPr>
+          <w:rFonts w:ascii="Times New Roman" w:hAnsi="Times New Roman"/>
+          <w:bCs/>
+          <w:sz w:val="22"/>
+          <w:szCs w:val="22"/>
+          <w:lang w:val="uk-UA"/>
+        </w:rPr>
+        <w:t>) (іменований надалі «</w:t>
+      </w:r>
+      <w:r>
+        <w:rPr>
+          <w:rFonts w:ascii="Times New Roman" w:hAnsi="Times New Roman"/>
+          <w:b/>
+          <w:bCs/>
+          <w:sz w:val="22"/>
+          <w:szCs w:val="22"/>
+          <w:lang w:val="uk-UA"/>
+        </w:rPr>
+        <w:t>Виконавець»)</w:t>
+      </w:r>
+      <w:r>
+        <w:rPr>
+          <w:rFonts w:ascii="Times New Roman" w:hAnsi="Times New Roman"/>
+          <w:bCs/>
+          <w:sz w:val="22"/>
+          <w:szCs w:val="22"/>
+          <w:lang w:val="uk-UA"/>
+        </w:rPr>
+        <w:t xml:space="preserve">, який діє на підставі </w:t>
+      </w:r>
+      <w:r>
+        <w:rPr>
+          <w:rFonts w:ascii="Times New Roman" w:hAnsi="Times New Roman"/>
+          <w:bCs/>
+          <w:sz w:val="22"/>
+          <w:szCs w:val="22"/>
+        </w:rPr>
         <w:t>@</w:t>
       </w:r>
       <w:r>
@@ -781,19 +652,17 @@
           <w:szCs w:val="22"/>
           <w:lang w:val="en-US"/>
         </w:rPr>
-        <w:t>inn</w:t>
-      </w:r>
-      <w:r>
-        <w:rPr>
-          <w:rFonts w:ascii="Times New Roman" w:hAnsi="Times New Roman"/>
-          <w:bCs/>
-          <w:sz w:val="22"/>
-          <w:szCs w:val="22"/>
-          <w:lang w:val="uk-UA"/>
+        <w:t>pidstava</w:t>
+      </w:r>
+      <w:r>
+        <w:rPr>
+          <w:rFonts w:ascii="Times New Roman" w:hAnsi="Times New Roman"/>
+          <w:bCs/>
+          <w:sz w:val="22"/>
+          <w:szCs w:val="22"/>
         </w:rPr>
         <w:t>_</w:t>
       </w:r>
-      <w:proofErr w:type="spellStart"/>
       <w:r>
         <w:rPr>
           <w:rFonts w:ascii="Times New Roman" w:hAnsi="Times New Roman"/>
@@ -804,135 +673,11 @@
         </w:rPr>
         <w:t>ri</w:t>
       </w:r>
-      <w:proofErr w:type="spellEnd"/>
-      <w:r>
-        <w:rPr>
-          <w:rFonts w:ascii="Times New Roman" w:hAnsi="Times New Roman"/>
-          <w:bCs/>
-          <w:sz w:val="22"/>
-          <w:szCs w:val="22"/>
-          <w:lang w:val="uk-UA"/>
-        </w:rPr>
-        <w:t>)</w:t>
-      </w:r>
-      <w:r>
-        <w:rPr>
-          <w:rFonts w:ascii="Times New Roman" w:hAnsi="Times New Roman"/>
-          <w:bCs/>
-          <w:sz w:val="22"/>
-          <w:szCs w:val="22"/>
-          <w:lang w:val="uk-UA"/>
-        </w:rPr>
-        <w:t xml:space="preserve"> </w:t>
-      </w:r>
-      <w:r>
-        <w:rPr>
-          <w:rFonts w:ascii="Times New Roman" w:hAnsi="Times New Roman"/>
-          <w:bCs/>
-          <w:sz w:val="22"/>
-          <w:szCs w:val="22"/>
-          <w:lang w:val="uk-UA"/>
-        </w:rPr>
-        <w:t>(</w:t>
-      </w:r>
-      <w:r>
-        <w:rPr>
-          <w:rFonts w:ascii="Times New Roman" w:hAnsi="Times New Roman"/>
-          <w:bCs/>
-          <w:sz w:val="22"/>
-          <w:szCs w:val="22"/>
-          <w:lang w:val="uk-UA"/>
-        </w:rPr>
-        <w:t xml:space="preserve">іменований надалі </w:t>
-      </w:r>
-      <w:r>
-        <w:rPr>
-          <w:rFonts w:ascii="Times New Roman" w:hAnsi="Times New Roman"/>
-          <w:bCs/>
-          <w:sz w:val="22"/>
-          <w:szCs w:val="22"/>
-          <w:lang w:val="uk-UA"/>
-        </w:rPr>
-        <w:t>«</w:t>
-      </w:r>
-      <w:r>
-        <w:rPr>
-          <w:rFonts w:ascii="Times New Roman" w:hAnsi="Times New Roman"/>
-          <w:b/>
-          <w:bCs/>
-          <w:sz w:val="22"/>
-          <w:szCs w:val="22"/>
-          <w:lang w:val="uk-UA"/>
-        </w:rPr>
-        <w:t>Виконавець</w:t>
-      </w:r>
-      <w:r>
-        <w:rPr>
-          <w:rFonts w:ascii="Times New Roman" w:hAnsi="Times New Roman"/>
-          <w:b/>
-          <w:bCs/>
-          <w:sz w:val="22"/>
-          <w:szCs w:val="22"/>
-          <w:lang w:val="uk-UA"/>
-        </w:rPr>
-        <w:t>»)</w:t>
-      </w:r>
-      <w:r>
-        <w:rPr>
-          <w:rFonts w:ascii="Times New Roman" w:hAnsi="Times New Roman"/>
-          <w:bCs/>
-          <w:sz w:val="22"/>
-          <w:szCs w:val="22"/>
-          <w:lang w:val="uk-UA"/>
-        </w:rPr>
-        <w:t xml:space="preserve">, який діє на підставі </w:t>
-      </w:r>
-      <w:r>
-        <w:rPr>
-          <w:rFonts w:ascii="Times New Roman" w:hAnsi="Times New Roman"/>
-          <w:bCs/>
-          <w:sz w:val="22"/>
-          <w:szCs w:val="22"/>
-        </w:rPr>
-        <w:t>@</w:t>
-      </w:r>
-      <w:proofErr w:type="spellStart"/>
-      <w:r>
-        <w:rPr>
-          <w:rFonts w:ascii="Times New Roman" w:hAnsi="Times New Roman"/>
-          <w:bCs/>
-          <w:sz w:val="22"/>
-          <w:szCs w:val="22"/>
-          <w:lang w:val="en-US"/>
-        </w:rPr>
-        <w:t>pidstava</w:t>
-      </w:r>
-      <w:proofErr w:type="spellEnd"/>
-      <w:r>
-        <w:rPr>
-          <w:rFonts w:ascii="Times New Roman" w:hAnsi="Times New Roman"/>
-          <w:bCs/>
-          <w:sz w:val="22"/>
-          <w:szCs w:val="22"/>
-        </w:rPr>
-        <w:t>_</w:t>
-      </w:r>
-      <w:proofErr w:type="spellStart"/>
-      <w:r>
-        <w:rPr>
-          <w:rFonts w:ascii="Times New Roman" w:hAnsi="Times New Roman"/>
-          <w:bCs/>
-          <w:sz w:val="22"/>
-          <w:szCs w:val="22"/>
-          <w:lang w:val="en-US"/>
-        </w:rPr>
-        <w:t>ri</w:t>
-      </w:r>
-      <w:proofErr w:type="spellEnd"/>
     </w:p>
     <w:p>
       <w:pPr>
-        <w:spacing w:after="240"/>
+        <w:pStyle w:val="Normal"/>
+        <w:spacing w:before="0" w:after="240"/>
         <w:jc w:val="both"/>
         <w:rPr>
           <w:sz w:val="22"/>
@@ -946,50 +691,14 @@
           <w:sz w:val="22"/>
           <w:szCs w:val="22"/>
         </w:rPr>
-        <w:t>з іншого боку</w:t>
-      </w:r>
-      <w:r>
-        <w:rPr>
-          <w:bCs/>
-          <w:sz w:val="22"/>
-          <w:szCs w:val="22"/>
-        </w:rPr>
-        <w:t xml:space="preserve">, далі іменовані Сторони, </w:t>
-      </w:r>
-      <w:r>
-        <w:rPr>
-          <w:sz w:val="22"/>
-          <w:szCs w:val="22"/>
-        </w:rPr>
-        <w:t>прийшли до зго</w:t>
-      </w:r>
-      <w:r>
-        <w:rPr>
-          <w:sz w:val="22"/>
-          <w:szCs w:val="22"/>
-        </w:rPr>
-        <w:t>ди, що</w:t>
-      </w:r>
-      <w:r>
-        <w:rPr>
-          <w:sz w:val="22"/>
-          <w:szCs w:val="22"/>
-        </w:rPr>
-        <w:t xml:space="preserve"> </w:t>
-      </w:r>
-      <w:r>
-        <w:rPr>
-          <w:sz w:val="22"/>
-          <w:szCs w:val="22"/>
-        </w:rPr>
-        <w:t xml:space="preserve"> ціна (вартість) надання послуг </w:t>
-      </w:r>
-      <w:r>
-        <w:rPr>
-          <w:sz w:val="22"/>
-          <w:szCs w:val="22"/>
-        </w:rPr>
-        <w:t xml:space="preserve">за Договором </w:t>
+        <w:t xml:space="preserve">з іншого боку, далі іменовані Сторони, </w:t>
+      </w:r>
+      <w:r>
+        <w:rPr>
+          <w:sz w:val="22"/>
+          <w:szCs w:val="22"/>
+        </w:rPr>
+        <w:t xml:space="preserve">прийшли до згоди, що  ціна (вартість) надання послуг за Договором </w:t>
       </w:r>
       <w:r>
         <w:rPr>
@@ -999,7 +708,6 @@
         </w:rPr>
         <w:t>@</w:t>
       </w:r>
-      <w:proofErr w:type="spellStart"/>
       <w:r>
         <w:rPr>
           <w:sz w:val="22"/>
@@ -1008,7 +716,6 @@
         </w:rPr>
         <w:t>agr</w:t>
       </w:r>
-      <w:proofErr w:type="spellEnd"/>
       <w:r>
         <w:rPr>
           <w:sz w:val="22"/>
@@ -1040,7 +747,6 @@
         </w:rPr>
         <w:t>@</w:t>
       </w:r>
-      <w:proofErr w:type="spellStart"/>
       <w:r>
         <w:rPr>
           <w:sz w:val="22"/>
@@ -1049,7 +755,6 @@
         </w:rPr>
         <w:t>agr</w:t>
       </w:r>
-      <w:proofErr w:type="spellEnd"/>
       <w:r>
         <w:rPr>
           <w:sz w:val="22"/>
@@ -1069,7 +774,8 @@
     </w:p>
     <w:p>
       <w:pPr>
-        <w:spacing w:after="240"/>
+        <w:pStyle w:val="Normal"/>
+        <w:spacing w:before="0" w:after="240"/>
         <w:jc w:val="both"/>
         <w:rPr>
           <w:sz w:val="22"/>
@@ -1081,21 +787,7 @@
           <w:sz w:val="22"/>
           <w:szCs w:val="22"/>
         </w:rPr>
-        <w:t xml:space="preserve">за </w:t>
-      </w:r>
-      <w:r>
-        <w:rPr>
-          <w:sz w:val="22"/>
-          <w:szCs w:val="22"/>
-        </w:rPr>
-        <w:t xml:space="preserve">період з </w:t>
-      </w:r>
-      <w:r>
-        <w:rPr>
-          <w:sz w:val="22"/>
-          <w:szCs w:val="22"/>
-        </w:rPr>
-        <w:t>«</w:t>
+        <w:t>за період з «</w:t>
       </w:r>
       <w:r>
         <w:rPr>
@@ -1136,7 +828,6 @@
         </w:rPr>
         <w:t>_</w:t>
       </w:r>
-      <w:proofErr w:type="spellStart"/>
       <w:r>
         <w:rPr>
           <w:sz w:val="22"/>
@@ -1145,7 +836,6 @@
         </w:rPr>
         <w:t>ukr</w:t>
       </w:r>
-      <w:proofErr w:type="spellEnd"/>
       <w:r>
         <w:rPr>
           <w:sz w:val="22"/>
@@ -1285,6 +975,53 @@
           <w:szCs w:val="22"/>
           <w:lang w:val="ru-RU"/>
         </w:rPr>
+        <w:t xml:space="preserve"> @</w:t>
+      </w:r>
+      <w:r>
+        <w:rPr>
+          <w:sz w:val="22"/>
+          <w:szCs w:val="22"/>
+          <w:lang w:val="en-US"/>
+        </w:rPr>
+        <w:t>month</w:t>
+      </w:r>
+      <w:r>
+        <w:rPr>
+          <w:sz w:val="22"/>
+          <w:szCs w:val="22"/>
+          <w:lang w:val="ru-RU"/>
+        </w:rPr>
+        <w:t>_</w:t>
+      </w:r>
+      <w:r>
+        <w:rPr>
+          <w:sz w:val="22"/>
+          <w:szCs w:val="22"/>
+          <w:lang w:val="en-US"/>
+        </w:rPr>
+        <w:t>ukr</w:t>
+      </w:r>
+      <w:r>
+        <w:rPr>
+          <w:sz w:val="22"/>
+          <w:szCs w:val="22"/>
+          <w:lang w:val="ru-RU"/>
+        </w:rPr>
+        <w:t>_</w:t>
+      </w:r>
+      <w:r>
+        <w:rPr>
+          <w:sz w:val="22"/>
+          <w:szCs w:val="22"/>
+          <w:lang w:val="en-US"/>
+        </w:rPr>
+        <w:t>name</w:t>
+      </w:r>
+      <w:r>
+        <w:rPr>
+          <w:sz w:val="22"/>
+          <w:szCs w:val="22"/>
+        </w:rPr>
         <w:t xml:space="preserve"> </w:t>
       </w:r>
       <w:r>
@@ -1301,63 +1038,6 @@
           <w:szCs w:val="22"/>
           <w:lang w:val="en-US"/>
         </w:rPr>
-        <w:t>month</w:t>
-      </w:r>
-      <w:r>
-        <w:rPr>
-          <w:sz w:val="22"/>
-          <w:szCs w:val="22"/>
-          <w:lang w:val="ru-RU"/>
-        </w:rPr>
-        <w:t>_</w:t>
-      </w:r>
-      <w:proofErr w:type="spellStart"/>
-      <w:r>
-        <w:rPr>
-          <w:sz w:val="22"/>
-          <w:szCs w:val="22"/>
-          <w:lang w:val="en-US"/>
-        </w:rPr>
-        <w:t>ukr</w:t>
-      </w:r>
-      <w:proofErr w:type="spellEnd"/>
-      <w:r>
-        <w:rPr>
-          <w:sz w:val="22"/>
-          <w:szCs w:val="22"/>
-          <w:lang w:val="ru-RU"/>
-        </w:rPr>
-        <w:t>_</w:t>
-      </w:r>
-      <w:r>
-        <w:rPr>
-          <w:sz w:val="22"/>
-          <w:szCs w:val="22"/>
-          <w:lang w:val="en-US"/>
-        </w:rPr>
-        <w:t>name</w:t>
-      </w:r>
-      <w:r>
-        <w:rPr>
-          <w:sz w:val="22"/>
-          <w:szCs w:val="22"/>
-        </w:rPr>
-        <w:t xml:space="preserve"> </w:t>
-      </w:r>
-      <w:r>
-        <w:rPr>
-          <w:sz w:val="22"/>
-          <w:szCs w:val="22"/>
-          <w:lang w:val="ru-RU"/>
-        </w:rPr>
-        <w:t>@</w:t>
-      </w:r>
-      <w:r>
-        <w:rPr>
-          <w:sz w:val="22"/>
-          <w:szCs w:val="22"/>
-          <w:lang w:val="en-US"/>
-        </w:rPr>
         <w:t>year</w:t>
       </w:r>
       <w:r>
@@ -1365,19 +1045,13 @@
           <w:sz w:val="22"/>
           <w:szCs w:val="22"/>
         </w:rPr>
-        <w:t xml:space="preserve"> року</w:t>
-      </w:r>
-      <w:r>
-        <w:rPr>
-          <w:sz w:val="22"/>
-          <w:szCs w:val="22"/>
-        </w:rPr>
-        <w:t xml:space="preserve"> </w:t>
+        <w:t xml:space="preserve"> року </w:t>
       </w:r>
     </w:p>
     <w:p>
       <w:pPr>
-        <w:spacing w:after="240"/>
+        <w:pStyle w:val="Normal"/>
+        <w:spacing w:before="0" w:after="240"/>
         <w:jc w:val="both"/>
         <w:rPr>
           <w:sz w:val="22"/>
@@ -1399,7 +1073,6 @@
         </w:rPr>
         <w:t>@</w:t>
       </w:r>
-      <w:proofErr w:type="spellStart"/>
       <w:r>
         <w:rPr>
           <w:sz w:val="22"/>
@@ -1408,7 +1081,6 @@
         </w:rPr>
         <w:t>agr</w:t>
       </w:r>
-      <w:proofErr w:type="spellEnd"/>
       <w:r>
         <w:rPr>
           <w:sz w:val="22"/>
@@ -1440,31 +1112,13 @@
         </w:rPr>
         <w:t>@</w:t>
       </w:r>
-      <w:proofErr w:type="spellStart"/>
-      <w:r>
-        <w:rPr>
-          <w:sz w:val="22"/>
-          <w:szCs w:val="22"/>
-          <w:lang w:val="en-US"/>
-        </w:rPr>
-        <w:t>agr</w:t>
-      </w:r>
-      <w:proofErr w:type="spellEnd"/>
-      <w:r>
-        <w:rPr>
-          <w:sz w:val="22"/>
-          <w:szCs w:val="22"/>
-          <w:lang w:val="ru-RU"/>
-        </w:rPr>
-        <w:t>_</w:t>
-      </w:r>
-      <w:r>
-        <w:rPr>
-          <w:sz w:val="22"/>
-          <w:szCs w:val="22"/>
-          <w:lang w:val="en-US"/>
-        </w:rPr>
-        <w:t>sum</w:t>
+      <w:r>
+        <w:rPr>
+          <w:sz w:val="22"/>
+          <w:szCs w:val="22"/>
+          <w:lang w:val="en-US"/>
+        </w:rPr>
+        <w:t>agrsum</w:t>
       </w:r>
       <w:r>
         <w:rPr>
@@ -1508,7 +1162,8 @@
     </w:p>
     <w:p>
       <w:pPr>
-        <w:spacing w:after="240"/>
+        <w:pStyle w:val="Normal"/>
+        <w:spacing w:before="0" w:after="240"/>
         <w:ind w:firstLine="708"/>
         <w:jc w:val="both"/>
         <w:rPr>
@@ -1531,7 +1186,6 @@
         </w:rPr>
         <w:t>@</w:t>
       </w:r>
-      <w:proofErr w:type="spellStart"/>
       <w:r>
         <w:rPr>
           <w:sz w:val="22"/>
@@ -1540,7 +1194,6 @@
         </w:rPr>
         <w:t>agr</w:t>
       </w:r>
-      <w:proofErr w:type="spellEnd"/>
       <w:r>
         <w:rPr>
           <w:sz w:val="22"/>
@@ -1580,7 +1233,6 @@
         </w:rPr>
         <w:t>@</w:t>
       </w:r>
-      <w:proofErr w:type="spellStart"/>
       <w:r>
         <w:rPr>
           <w:sz w:val="22"/>
@@ -1589,7 +1241,6 @@
         </w:rPr>
         <w:t>agr</w:t>
       </w:r>
-      <w:proofErr w:type="spellEnd"/>
       <w:r>
         <w:rPr>
           <w:sz w:val="22"/>
@@ -1616,7 +1267,8 @@
     </w:p>
     <w:p>
       <w:pPr>
-        <w:spacing w:after="240"/>
+        <w:pStyle w:val="Normal"/>
+        <w:spacing w:before="0" w:after="240"/>
         <w:ind w:firstLine="708"/>
         <w:jc w:val="both"/>
         <w:rPr>
@@ -1624,10 +1276,18 @@
           <w:szCs w:val="22"/>
         </w:rPr>
       </w:pPr>
+      <w:r>
+        <w:rPr>
+          <w:sz w:val="22"/>
+          <w:szCs w:val="22"/>
+        </w:rPr>
+      </w:r>
     </w:p>
     <w:p>
       <w:pPr>
+        <w:pStyle w:val="Normal"/>
         <w:jc w:val="center"/>
+        <w:rPr/>
       </w:pPr>
       <w:r>
         <w:rPr>
@@ -1635,36 +1295,13 @@
           <w:sz w:val="22"/>
           <w:szCs w:val="22"/>
         </w:rPr>
-        <w:t xml:space="preserve">ЗАМОВНИК        </w:t>
-      </w:r>
-      <w:r>
-        <w:rPr>
-          <w:b/>
-          <w:sz w:val="22"/>
-          <w:szCs w:val="22"/>
-        </w:rPr>
-        <w:t xml:space="preserve">              </w:t>
-      </w:r>
-      <w:r>
-        <w:rPr>
-          <w:b/>
-          <w:sz w:val="22"/>
-          <w:szCs w:val="22"/>
-        </w:rPr>
-        <w:t xml:space="preserve">                  </w:t>
-      </w:r>
-      <w:r>
-        <w:rPr>
-          <w:b/>
-          <w:sz w:val="22"/>
-          <w:szCs w:val="22"/>
-        </w:rPr>
-        <w:t xml:space="preserve">                                                          ВИКОНАВЕЦЬ</w:t>
+        <w:t>ЗАМОВНИК                                                                                                  ВИКОНАВЕЦЬ</w:t>
       </w:r>
     </w:p>
     <w:p>
       <w:pPr>
-        <w:spacing w:after="240"/>
+        <w:pStyle w:val="Normal"/>
+        <w:spacing w:before="0" w:after="240"/>
         <w:ind w:firstLine="708"/>
         <w:jc w:val="both"/>
         <w:rPr>
@@ -1672,82 +1309,78 @@
           <w:szCs w:val="22"/>
         </w:rPr>
       </w:pPr>
+      <w:r>
+        <w:rPr>
+          <w:sz w:val="22"/>
+          <w:szCs w:val="22"/>
+        </w:rPr>
+      </w:r>
     </w:p>
     <w:tbl>
       <w:tblPr>
         <w:tblW w:w="10095" w:type="dxa"/>
-        <w:tblBorders>
-          <w:top w:val="single" w:sz="4" w:space="0" w:color="auto"/>
-          <w:left w:val="single" w:sz="4" w:space="0" w:color="auto"/>
-          <w:bottom w:val="single" w:sz="4" w:space="0" w:color="auto"/>
-          <w:right w:val="single" w:sz="4" w:space="0" w:color="auto"/>
-          <w:insideH w:val="single" w:sz="4" w:space="0" w:color="auto"/>
-          <w:insideV w:val="single" w:sz="4" w:space="0" w:color="auto"/>
-        </w:tblBorders>
+        <w:jc w:val="left"/>
+        <w:tblInd w:w="0" w:type="dxa"/>
+        <w:tblLayout w:type="fixed"/>
         <w:tblCellMar>
+          <w:top w:w="0" w:type="dxa"/>
           <w:left w:w="123" w:type="dxa"/>
+          <w:bottom w:w="0" w:type="dxa"/>
+          <w:right w:w="108" w:type="dxa"/>
         </w:tblCellMar>
-        <w:tblLook w:val="00A0" w:firstRow="1" w:lastRow="0" w:firstColumn="1" w:lastColumn="0" w:noHBand="0" w:noVBand="0"/>
+        <w:tblLook w:val="00a0" w:noHBand="0" w:noVBand="0" w:firstColumn="1" w:lastRow="0" w:lastColumn="0" w:firstRow="1"/>
       </w:tblPr>
       <w:tblGrid>
-        <w:gridCol w:w="10135"/>
-        <w:gridCol w:w="237"/>
+        <w:gridCol w:w="9864"/>
+        <w:gridCol w:w="230"/>
       </w:tblGrid>
       <w:tr>
         <w:trPr>
-          <w:trHeight w:val="2920"/>
+          <w:trHeight w:val="2920" w:hRule="atLeast"/>
         </w:trPr>
         <w:tc>
           <w:tcPr>
-            <w:tcW w:w="4811" w:type="dxa"/>
-            <w:tcBorders>
-              <w:top w:val="nil"/>
-              <w:left w:val="nil"/>
-              <w:bottom w:val="nil"/>
-              <w:right w:val="nil"/>
-            </w:tcBorders>
+            <w:tcW w:w="9864" w:type="dxa"/>
+            <w:tcBorders/>
           </w:tcPr>
           <w:tbl>
             <w:tblPr>
               <w:tblW w:w="9904" w:type="dxa"/>
-              <w:tblBorders>
-                <w:top w:val="single" w:sz="4" w:space="0" w:color="auto"/>
-                <w:left w:val="single" w:sz="4" w:space="0" w:color="auto"/>
-                <w:bottom w:val="single" w:sz="4" w:space="0" w:color="auto"/>
-                <w:right w:val="single" w:sz="4" w:space="0" w:color="auto"/>
-                <w:insideH w:val="single" w:sz="4" w:space="0" w:color="auto"/>
-                <w:insideV w:val="single" w:sz="4" w:space="0" w:color="auto"/>
-              </w:tblBorders>
+              <w:jc w:val="left"/>
+              <w:tblInd w:w="0" w:type="dxa"/>
+              <w:tblLayout w:type="fixed"/>
               <w:tblCellMar>
+                <w:top w:w="0" w:type="dxa"/>
                 <w:left w:w="123" w:type="dxa"/>
+                <w:bottom w:w="0" w:type="dxa"/>
+                <w:right w:w="108" w:type="dxa"/>
               </w:tblCellMar>
-              <w:tblLook w:val="00A0" w:firstRow="1" w:lastRow="0" w:firstColumn="1" w:lastColumn="0" w:noHBand="0" w:noVBand="0"/>
+              <w:tblLook w:val="00a0" w:noHBand="0" w:noVBand="0" w:firstColumn="1" w:lastRow="0" w:lastColumn="0" w:firstRow="1"/>
             </w:tblPr>
             <w:tblGrid>
               <w:gridCol w:w="4943"/>
-              <w:gridCol w:w="4961"/>
+              <w:gridCol w:w="4960"/>
             </w:tblGrid>
             <w:tr>
               <w:trPr>
-                <w:trHeight w:val="2920"/>
+                <w:trHeight w:val="2920" w:hRule="atLeast"/>
               </w:trPr>
               <w:tc>
                 <w:tcPr>
                   <w:tcW w:w="4943" w:type="dxa"/>
-                  <w:tcBorders>
-                    <w:top w:val="nil"/>
-                    <w:left w:val="nil"/>
-                    <w:bottom w:val="nil"/>
-                    <w:right w:val="nil"/>
-                  </w:tcBorders>
+                  <w:tcBorders/>
                 </w:tcPr>
                 <w:p>
                   <w:pPr>
+                    <w:pStyle w:val="Normal"/>
+                    <w:widowControl w:val="false"/>
                     <w:tabs>
-                      <w:tab w:val="left" w:pos="4395"/>
+                      <w:tab w:val="clear" w:pos="720"/>
+                      <w:tab w:val="left" w:pos="4395" w:leader="none"/>
                     </w:tabs>
-                    <w:ind w:right="62"/>
-                    <w:rPr>
+                    <w:ind w:right="62" w:hanging="0"/>
+                    <w:rPr>
+                      <w:b/>
                       <w:b/>
                       <w:bCs/>
                       <w:sz w:val="22"/>
@@ -1755,14 +1388,27 @@
                       <w:lang w:eastAsia="pl-PL"/>
                     </w:rPr>
                   </w:pPr>
+                  <w:r>
+                    <w:rPr>
+                      <w:b/>
+                      <w:bCs/>
+                      <w:sz w:val="22"/>
+                      <w:szCs w:val="22"/>
+                      <w:lang w:eastAsia="pl-PL"/>
+                    </w:rPr>
+                  </w:r>
                 </w:p>
                 <w:p>
                   <w:pPr>
+                    <w:pStyle w:val="Normal"/>
+                    <w:widowControl w:val="false"/>
                     <w:tabs>
-                      <w:tab w:val="left" w:pos="4395"/>
+                      <w:tab w:val="clear" w:pos="720"/>
+                      <w:tab w:val="left" w:pos="4395" w:leader="none"/>
                     </w:tabs>
-                    <w:ind w:right="62"/>
-                    <w:rPr>
+                    <w:ind w:right="62" w:hanging="0"/>
+                    <w:rPr>
+                      <w:b/>
                       <w:b/>
                       <w:bCs/>
                       <w:sz w:val="22"/>
@@ -1783,10 +1429,13 @@
                 </w:p>
                 <w:p>
                   <w:pPr>
+                    <w:pStyle w:val="Normal"/>
+                    <w:widowControl w:val="false"/>
                     <w:tabs>
-                      <w:tab w:val="left" w:pos="4395"/>
+                      <w:tab w:val="clear" w:pos="720"/>
+                      <w:tab w:val="left" w:pos="4395" w:leader="none"/>
                     </w:tabs>
-                    <w:ind w:right="62"/>
+                    <w:ind w:right="62" w:hanging="0"/>
                     <w:rPr>
                       <w:sz w:val="22"/>
                       <w:szCs w:val="22"/>
@@ -1836,11 +1485,14 @@
                 </w:p>
                 <w:p>
                   <w:pPr>
+                    <w:pStyle w:val="Normal"/>
+                    <w:widowControl w:val="false"/>
                     <w:tabs>
-                      <w:tab w:val="left" w:pos="4395"/>
+                      <w:tab w:val="clear" w:pos="720"/>
+                      <w:tab w:val="left" w:pos="4395" w:leader="none"/>
                     </w:tabs>
-                    <w:snapToGrid w:val="0"/>
-                    <w:ind w:right="62"/>
+                    <w:snapToGrid w:val="false"/>
+                    <w:ind w:right="62" w:hanging="0"/>
                     <w:rPr>
                       <w:bCs/>
                       <w:sz w:val="22"/>
@@ -1914,10 +1566,13 @@
                 </w:p>
                 <w:p>
                   <w:pPr>
+                    <w:pStyle w:val="Normal"/>
+                    <w:widowControl w:val="false"/>
                     <w:tabs>
-                      <w:tab w:val="left" w:pos="4395"/>
+                      <w:tab w:val="clear" w:pos="720"/>
+                      <w:tab w:val="left" w:pos="4395" w:leader="none"/>
                     </w:tabs>
-                    <w:ind w:right="62"/>
+                    <w:ind w:right="62" w:hanging="0"/>
                     <w:rPr>
                       <w:bCs/>
                       <w:sz w:val="22"/>
@@ -1931,15 +1586,7 @@
                       <w:sz w:val="22"/>
                       <w:szCs w:val="22"/>
                     </w:rPr>
-                    <w:t>РНОКПП</w:t>
-                  </w:r>
-                  <w:r>
-                    <w:rPr>
-                      <w:b/>
-                      <w:sz w:val="22"/>
-                      <w:szCs w:val="22"/>
-                    </w:rPr>
-                    <w:t xml:space="preserve">: </w:t>
+                    <w:t xml:space="preserve">РНОКПП: </w:t>
                   </w:r>
                   <w:r>
                     <w:rPr>
@@ -1980,11 +1627,14 @@
                 </w:p>
                 <w:p>
                   <w:pPr>
+                    <w:pStyle w:val="Normal"/>
+                    <w:widowControl w:val="false"/>
                     <w:tabs>
-                      <w:tab w:val="left" w:pos="4395"/>
+                      <w:tab w:val="clear" w:pos="720"/>
+                      <w:tab w:val="left" w:pos="4395" w:leader="none"/>
                     </w:tabs>
-                    <w:snapToGrid w:val="0"/>
-                    <w:ind w:right="62"/>
+                    <w:snapToGrid w:val="false"/>
+                    <w:ind w:right="62" w:hanging="0"/>
                     <w:rPr>
                       <w:bCs/>
                       <w:sz w:val="22"/>
@@ -2034,7 +1684,6 @@
                     </w:rPr>
                     <w:t>_</w:t>
                   </w:r>
-                  <w:proofErr w:type="spellStart"/>
                   <w:r>
                     <w:rPr>
                       <w:sz w:val="22"/>
@@ -2043,15 +1692,17 @@
                     </w:rPr>
                     <w:t>iban</w:t>
                   </w:r>
-                  <w:proofErr w:type="spellEnd"/>
                 </w:p>
                 <w:p>
                   <w:pPr>
+                    <w:pStyle w:val="Normal"/>
+                    <w:widowControl w:val="false"/>
                     <w:tabs>
-                      <w:tab w:val="left" w:pos="4395"/>
+                      <w:tab w:val="clear" w:pos="720"/>
+                      <w:tab w:val="left" w:pos="4395" w:leader="none"/>
                     </w:tabs>
-                    <w:snapToGrid w:val="0"/>
-                    <w:ind w:right="62"/>
+                    <w:snapToGrid w:val="false"/>
+                    <w:ind w:right="62" w:hanging="0"/>
                     <w:rPr>
                       <w:sz w:val="22"/>
                       <w:szCs w:val="22"/>
@@ -2141,10 +1792,13 @@
                 </w:p>
                 <w:p>
                   <w:pPr>
+                    <w:pStyle w:val="Normal"/>
+                    <w:widowControl w:val="false"/>
                     <w:tabs>
-                      <w:tab w:val="left" w:pos="4395"/>
+                      <w:tab w:val="clear" w:pos="720"/>
+                      <w:tab w:val="left" w:pos="4395" w:leader="none"/>
                     </w:tabs>
-                    <w:ind w:right="62"/>
+                    <w:ind w:right="62" w:hanging="0"/>
                     <w:rPr>
                       <w:bCs/>
                       <w:sz w:val="22"/>
@@ -2152,13 +1806,24 @@
                       <w:lang w:eastAsia="pl-PL"/>
                     </w:rPr>
                   </w:pPr>
+                  <w:r>
+                    <w:rPr>
+                      <w:bCs/>
+                      <w:sz w:val="22"/>
+                      <w:szCs w:val="22"/>
+                      <w:lang w:eastAsia="pl-PL"/>
+                    </w:rPr>
+                  </w:r>
                 </w:p>
                 <w:p>
                   <w:pPr>
+                    <w:pStyle w:val="Normal"/>
+                    <w:widowControl w:val="false"/>
                     <w:tabs>
-                      <w:tab w:val="left" w:pos="4395"/>
+                      <w:tab w:val="clear" w:pos="720"/>
+                      <w:tab w:val="left" w:pos="4395" w:leader="none"/>
                     </w:tabs>
-                    <w:ind w:right="62"/>
+                    <w:ind w:right="62" w:hanging="0"/>
                     <w:rPr>
                       <w:bCs/>
                       <w:sz w:val="22"/>
@@ -2166,14 +1831,26 @@
                       <w:lang w:eastAsia="pl-PL"/>
                     </w:rPr>
                   </w:pPr>
+                  <w:r>
+                    <w:rPr>
+                      <w:bCs/>
+                      <w:sz w:val="22"/>
+                      <w:szCs w:val="22"/>
+                      <w:lang w:eastAsia="pl-PL"/>
+                    </w:rPr>
+                  </w:r>
                 </w:p>
                 <w:p>
                   <w:pPr>
+                    <w:pStyle w:val="Normal"/>
+                    <w:widowControl w:val="false"/>
                     <w:tabs>
-                      <w:tab w:val="left" w:pos="4395"/>
+                      <w:tab w:val="clear" w:pos="720"/>
+                      <w:tab w:val="left" w:pos="4395" w:leader="none"/>
                     </w:tabs>
-                    <w:ind w:right="62"/>
-                    <w:rPr>
+                    <w:ind w:right="62" w:hanging="0"/>
+                    <w:rPr>
+                      <w:b/>
                       <w:b/>
                       <w:sz w:val="22"/>
                       <w:szCs w:val="22"/>
@@ -2208,27 +1885,7 @@
                       <w:szCs w:val="22"/>
                       <w:lang w:val="en-US" w:eastAsia="pl-PL"/>
                     </w:rPr>
-                    <w:t>fop</w:t>
-                  </w:r>
-                  <w:r>
-                    <w:rPr>
-                      <w:b/>
-                      <w:bCs/>
-                      <w:sz w:val="22"/>
-                      <w:szCs w:val="22"/>
-                      <w:lang w:val="ru-RU" w:eastAsia="pl-PL"/>
-                    </w:rPr>
-                    <w:t>_</w:t>
-                  </w:r>
-                  <w:r>
-                    <w:rPr>
-                      <w:b/>
-                      <w:bCs/>
-                      <w:sz w:val="22"/>
-                      <w:szCs w:val="22"/>
-                      <w:lang w:val="en-US" w:eastAsia="pl-PL"/>
-                    </w:rPr>
-                    <w:t>name</w:t>
+                    <w:t>fopname</w:t>
                   </w:r>
                   <w:r>
                     <w:rPr>
@@ -2254,17 +1911,14 @@
               </w:tc>
               <w:tc>
                 <w:tcPr>
-                  <w:tcW w:w="4961" w:type="dxa"/>
-                  <w:tcBorders>
-                    <w:top w:val="nil"/>
-                    <w:left w:val="nil"/>
-                    <w:bottom w:val="nil"/>
-                    <w:right w:val="nil"/>
-                  </w:tcBorders>
+                  <w:tcW w:w="4960" w:type="dxa"/>
+                  <w:tcBorders/>
                 </w:tcPr>
                 <w:p>
                   <w:pPr>
-                    <w:ind w:right="225"/>
+                    <w:pStyle w:val="Normal"/>
+                    <w:widowControl w:val="false"/>
+                    <w:ind w:right="225" w:hanging="0"/>
                     <w:rPr>
                       <w:sz w:val="22"/>
                       <w:szCs w:val="22"/>
@@ -2290,15 +1944,16 @@
                 </w:p>
                 <w:p>
                   <w:pPr>
-                    <w:widowControl w:val="0"/>
-                    <w:ind w:right="225"/>
+                    <w:pStyle w:val="Normal"/>
+                    <w:widowControl w:val="false"/>
+                    <w:ind w:right="225" w:hanging="0"/>
                     <w:jc w:val="both"/>
                     <w:rPr>
                       <w:bCs/>
                       <w:color w:val="000000"/>
                       <w:sz w:val="22"/>
                       <w:szCs w:val="22"/>
-                      <w:shd w:val="clear" w:color="auto" w:fill="FFFFFF"/>
+                      <w:shd w:fill="FFFFFF" w:val="clear"/>
                       <w:lang w:eastAsia="ru-RU"/>
                     </w:rPr>
                   </w:pPr>
@@ -2308,31 +1963,29 @@
                       <w:color w:val="000000"/>
                       <w:sz w:val="22"/>
                       <w:szCs w:val="22"/>
-                      <w:shd w:val="clear" w:color="auto" w:fill="FFFFFF"/>
+                      <w:shd w:fill="FFFFFF" w:val="clear"/>
                       <w:lang w:eastAsia="ru-RU"/>
                     </w:rPr>
                     <w:t>@</w:t>
                   </w:r>
-                  <w:proofErr w:type="spellStart"/>
                   <w:r>
                     <w:rPr>
                       <w:bCs/>
                       <w:color w:val="000000"/>
                       <w:sz w:val="22"/>
                       <w:szCs w:val="22"/>
-                      <w:shd w:val="clear" w:color="auto" w:fill="FFFFFF"/>
+                      <w:shd w:fill="FFFFFF" w:val="clear"/>
                       <w:lang w:val="en-US" w:eastAsia="ru-RU"/>
                     </w:rPr>
                     <w:t>ri</w:t>
                   </w:r>
-                  <w:proofErr w:type="spellEnd"/>
                   <w:r>
                     <w:rPr>
                       <w:bCs/>
                       <w:color w:val="000000"/>
                       <w:sz w:val="22"/>
                       <w:szCs w:val="22"/>
-                      <w:shd w:val="clear" w:color="auto" w:fill="FFFFFF"/>
+                      <w:shd w:fill="FFFFFF" w:val="clear"/>
                       <w:lang w:eastAsia="ru-RU"/>
                     </w:rPr>
                     <w:t>_</w:t>
@@ -2343,7 +1996,7 @@
                       <w:color w:val="000000"/>
                       <w:sz w:val="22"/>
                       <w:szCs w:val="22"/>
-                      <w:shd w:val="clear" w:color="auto" w:fill="FFFFFF"/>
+                      <w:shd w:fill="FFFFFF" w:val="clear"/>
                       <w:lang w:val="en-US" w:eastAsia="ru-RU"/>
                     </w:rPr>
                     <w:t>name</w:t>
@@ -2351,15 +2004,16 @@
                 </w:p>
                 <w:p>
                   <w:pPr>
-                    <w:widowControl w:val="0"/>
-                    <w:ind w:right="225"/>
+                    <w:pStyle w:val="Normal"/>
+                    <w:widowControl w:val="false"/>
+                    <w:ind w:right="225" w:hanging="0"/>
                     <w:jc w:val="both"/>
                     <w:rPr>
                       <w:bCs/>
                       <w:color w:val="000000"/>
                       <w:sz w:val="22"/>
                       <w:szCs w:val="22"/>
-                      <w:shd w:val="clear" w:color="auto" w:fill="FFFFFF"/>
+                      <w:shd w:fill="FFFFFF" w:val="clear"/>
                       <w:lang w:val="ru-RU" w:eastAsia="ru-RU"/>
                     </w:rPr>
                   </w:pPr>
@@ -2369,7 +2023,7 @@
                       <w:color w:val="000000"/>
                       <w:sz w:val="22"/>
                       <w:szCs w:val="22"/>
-                      <w:shd w:val="clear" w:color="auto" w:fill="FFFFFF"/>
+                      <w:shd w:fill="FFFFFF" w:val="clear"/>
                       <w:lang w:eastAsia="ru-RU"/>
                     </w:rPr>
                     <w:t xml:space="preserve">Адреса: </w:t>
@@ -2380,31 +2034,29 @@
                       <w:color w:val="000000"/>
                       <w:sz w:val="22"/>
                       <w:szCs w:val="22"/>
-                      <w:shd w:val="clear" w:color="auto" w:fill="FFFFFF"/>
+                      <w:shd w:fill="FFFFFF" w:val="clear"/>
                       <w:lang w:eastAsia="ru-RU"/>
                     </w:rPr>
                     <w:t>@</w:t>
                   </w:r>
-                  <w:proofErr w:type="spellStart"/>
                   <w:r>
                     <w:rPr>
                       <w:bCs/>
                       <w:color w:val="000000"/>
                       <w:sz w:val="22"/>
                       <w:szCs w:val="22"/>
-                      <w:shd w:val="clear" w:color="auto" w:fill="FFFFFF"/>
+                      <w:shd w:fill="FFFFFF" w:val="clear"/>
                       <w:lang w:val="en-US" w:eastAsia="ru-RU"/>
                     </w:rPr>
                     <w:t>ri</w:t>
                   </w:r>
-                  <w:proofErr w:type="spellEnd"/>
                   <w:r>
                     <w:rPr>
                       <w:bCs/>
                       <w:color w:val="000000"/>
                       <w:sz w:val="22"/>
                       <w:szCs w:val="22"/>
-                      <w:shd w:val="clear" w:color="auto" w:fill="FFFFFF"/>
+                      <w:shd w:fill="FFFFFF" w:val="clear"/>
                       <w:lang w:val="ru-RU" w:eastAsia="ru-RU"/>
                     </w:rPr>
                     <w:t>_</w:t>
@@ -2415,7 +2067,7 @@
                       <w:color w:val="000000"/>
                       <w:sz w:val="22"/>
                       <w:szCs w:val="22"/>
-                      <w:shd w:val="clear" w:color="auto" w:fill="FFFFFF"/>
+                      <w:shd w:fill="FFFFFF" w:val="clear"/>
                       <w:lang w:val="en-US" w:eastAsia="ru-RU"/>
                     </w:rPr>
                     <w:t>address</w:t>
@@ -2423,8 +2075,9 @@
                 </w:p>
                 <w:p>
                   <w:pPr>
-                    <w:widowControl w:val="0"/>
-                    <w:ind w:right="225"/>
+                    <w:pStyle w:val="Normal"/>
+                    <w:widowControl w:val="false"/>
+                    <w:ind w:right="225" w:hanging="0"/>
                     <w:jc w:val="both"/>
                     <w:rPr>
                       <w:color w:val="000000"/>
@@ -2477,7 +2130,6 @@
                     </w:rPr>
                     <w:t>_</w:t>
                   </w:r>
-                  <w:proofErr w:type="spellStart"/>
                   <w:r>
                     <w:rPr>
                       <w:bCs/>
@@ -2487,17 +2139,17 @@
                     </w:rPr>
                     <w:t>ri</w:t>
                   </w:r>
-                  <w:proofErr w:type="spellEnd"/>
                 </w:p>
                 <w:p>
                   <w:pPr>
-                    <w:autoSpaceDE w:val="0"/>
-                    <w:autoSpaceDN w:val="0"/>
-                    <w:adjustRightInd w:val="0"/>
-                    <w:ind w:right="225"/>
+                    <w:pStyle w:val="Normal"/>
+                    <w:widowControl w:val="false"/>
+                    <w:spacing w:before="0" w:after="0"/>
+                    <w:ind w:right="225" w:hanging="0"/>
                     <w:contextualSpacing/>
                     <w:rPr>
                       <w:b/>
+                      <w:b/>
                       <w:sz w:val="22"/>
                       <w:szCs w:val="22"/>
                       <w:lang w:val="en-US"/>
@@ -2518,27 +2170,19 @@
                       <w:szCs w:val="22"/>
                       <w:lang w:val="en-US"/>
                     </w:rPr>
-                    <w:t>@</w:t>
-                  </w:r>
-                  <w:r>
-                    <w:rPr>
-                      <w:bCs/>
-                      <w:sz w:val="22"/>
-                      <w:szCs w:val="22"/>
-                      <w:lang w:val="en-US"/>
-                    </w:rPr>
-                    <w:t>ri_iban</w:t>
+                    <w:t>@ri_iban</w:t>
                   </w:r>
                 </w:p>
                 <w:p>
                   <w:pPr>
-                    <w:autoSpaceDE w:val="0"/>
-                    <w:autoSpaceDN w:val="0"/>
-                    <w:adjustRightInd w:val="0"/>
-                    <w:ind w:right="225"/>
+                    <w:pStyle w:val="Normal"/>
+                    <w:widowControl w:val="false"/>
+                    <w:spacing w:before="0" w:after="0"/>
+                    <w:ind w:right="225" w:hanging="0"/>
                     <w:contextualSpacing/>
                     <w:rPr>
                       <w:b/>
+                      <w:b/>
                       <w:sz w:val="22"/>
                       <w:szCs w:val="22"/>
                       <w:lang w:val="en-US"/>
@@ -2553,7 +2197,6 @@
                     </w:rPr>
                     <w:t>@</w:t>
                   </w:r>
-                  <w:proofErr w:type="gramStart"/>
                   <w:r>
                     <w:rPr>
                       <w:b/>
@@ -2562,99 +2205,53 @@
                       <w:szCs w:val="22"/>
                       <w:lang w:val="en-US"/>
                     </w:rPr>
-                    <w:t>bank</w:t>
-                  </w:r>
-                  <w:proofErr w:type="gramEnd"/>
-                  <w:r>
-                    <w:rPr>
-                      <w:b/>
-                      <w:bCs/>
-                      <w:sz w:val="22"/>
-                      <w:szCs w:val="22"/>
-                      <w:lang w:val="en-US"/>
-                    </w:rPr>
-                    <w:t>_</w:t>
-                  </w:r>
-                  <w:r>
-                    <w:rPr>
-                      <w:b/>
-                      <w:bCs/>
-                      <w:sz w:val="22"/>
-                      <w:szCs w:val="22"/>
-                      <w:lang w:val="en-US"/>
-                    </w:rPr>
-                    <w:t>account</w:t>
-                  </w:r>
-                  <w:r>
-                    <w:rPr>
-                      <w:b/>
-                      <w:bCs/>
-                      <w:sz w:val="22"/>
-                      <w:szCs w:val="22"/>
-                      <w:lang w:val="en-US"/>
-                    </w:rPr>
-                    <w:t>_</w:t>
-                  </w:r>
-                  <w:r>
-                    <w:rPr>
-                      <w:b/>
-                      <w:bCs/>
-                      <w:sz w:val="22"/>
-                      <w:szCs w:val="22"/>
-                      <w:lang w:val="en-US"/>
-                    </w:rPr>
-                    <w:t>detail</w:t>
-                  </w:r>
-                  <w:r>
-                    <w:rPr>
-                      <w:b/>
-                      <w:bCs/>
-                      <w:sz w:val="22"/>
-                      <w:szCs w:val="22"/>
-                      <w:lang w:val="en-US"/>
-                    </w:rPr>
-                    <w:t>_</w:t>
-                  </w:r>
-                  <w:r>
-                    <w:rPr>
-                      <w:b/>
-                      <w:bCs/>
-                      <w:sz w:val="22"/>
-                      <w:szCs w:val="22"/>
-                      <w:lang w:val="en-US"/>
-                    </w:rPr>
-                    <w:t>ri</w:t>
+                    <w:t>bank_account_detail_ri</w:t>
                   </w:r>
                 </w:p>
                 <w:p>
                   <w:pPr>
-                    <w:autoSpaceDE w:val="0"/>
-                    <w:autoSpaceDN w:val="0"/>
-                    <w:adjustRightInd w:val="0"/>
-                    <w:ind w:right="225"/>
+                    <w:pStyle w:val="Normal"/>
+                    <w:widowControl w:val="false"/>
+                    <w:spacing w:before="0" w:after="0"/>
+                    <w:ind w:right="225" w:hanging="0"/>
                     <w:contextualSpacing/>
                     <w:rPr>
                       <w:sz w:val="22"/>
                       <w:szCs w:val="22"/>
                     </w:rPr>
                   </w:pPr>
+                  <w:r>
+                    <w:rPr>
+                      <w:sz w:val="22"/>
+                      <w:szCs w:val="22"/>
+                    </w:rPr>
+                  </w:r>
                 </w:p>
                 <w:p>
                   <w:pPr>
-                    <w:autoSpaceDE w:val="0"/>
-                    <w:autoSpaceDN w:val="0"/>
-                    <w:adjustRightInd w:val="0"/>
-                    <w:ind w:right="225"/>
+                    <w:pStyle w:val="Normal"/>
+                    <w:widowControl w:val="false"/>
+                    <w:spacing w:before="0" w:after="0"/>
+                    <w:ind w:right="225" w:hanging="0"/>
                     <w:contextualSpacing/>
                     <w:rPr>
                       <w:sz w:val="22"/>
                       <w:szCs w:val="22"/>
                     </w:rPr>
                   </w:pPr>
+                  <w:r>
+                    <w:rPr>
+                      <w:sz w:val="22"/>
+                      <w:szCs w:val="22"/>
+                    </w:rPr>
+                  </w:r>
                 </w:p>
                 <w:p>
                   <w:pPr>
-                    <w:ind w:right="225"/>
+                    <w:pStyle w:val="Normal"/>
+                    <w:widowControl w:val="false"/>
+                    <w:ind w:right="225" w:hanging="0"/>
+                    <w:rPr/>
                   </w:pPr>
                   <w:r>
                     <w:rPr>
@@ -2671,7 +2268,7 @@
                       <w:szCs w:val="22"/>
                       <w:lang w:val="en-US"/>
                     </w:rPr>
-                    <w:t>@ri_name_short</w:t>
+                    <w:t>@riname_short</w:t>
                   </w:r>
                   <w:r>
                     <w:rPr>
@@ -2687,46 +2284,71 @@
           </w:tbl>
           <w:p>
             <w:pPr>
+              <w:pStyle w:val="Normal"/>
+              <w:widowControl w:val="false"/>
               <w:jc w:val="both"/>
+              <w:rPr>
+                <w:b/>
+                <w:b/>
+                <w:sz w:val="22"/>
+                <w:szCs w:val="22"/>
+              </w:rPr>
+            </w:pPr>
+            <w:r>
               <w:rPr>
                 <w:b/>
                 <w:sz w:val="22"/>
                 <w:szCs w:val="22"/>
               </w:rPr>
-            </w:pPr>
+            </w:r>
           </w:p>
         </w:tc>
         <w:tc>
           <w:tcPr>
-            <w:tcW w:w="5283" w:type="dxa"/>
-            <w:tcBorders>
-              <w:top w:val="nil"/>
-              <w:left w:val="nil"/>
-              <w:bottom w:val="nil"/>
-              <w:right w:val="nil"/>
-            </w:tcBorders>
+            <w:tcW w:w="230" w:type="dxa"/>
+            <w:tcBorders/>
           </w:tcPr>
-          <w:p/>
+          <w:p>
+            <w:pPr>
+              <w:pStyle w:val="Normal"/>
+              <w:widowControl w:val="false"/>
+              <w:rPr/>
+            </w:pPr>
+            <w:r>
+              <w:rPr/>
+            </w:r>
+          </w:p>
         </w:tc>
       </w:tr>
     </w:tbl>
-    <w:p/>
+    <w:p>
+      <w:pPr>
+        <w:pStyle w:val="Normal"/>
+        <w:rPr/>
+      </w:pPr>
+      <w:r>
+        <w:rPr/>
+      </w:r>
+    </w:p>
     <w:sectPr>
+      <w:type w:val="nextPage"/>
       <w:pgSz w:w="12240" w:h="15840"/>
-      <w:pgMar w:top="1134" w:right="850" w:bottom="1134" w:left="1701" w:header="708" w:footer="708" w:gutter="0"/>
-      <w:cols w:space="708"/>
-      <w:docGrid w:linePitch="360"/>
+      <w:pgMar w:left="1701" w:right="850" w:gutter="0" w:header="0" w:top="1134" w:footer="0" w:bottom="1134"/>
+      <w:pgNumType w:fmt="decimal"/>
+      <w:formProt w:val="false"/>
+      <w:textDirection w:val="lrTb"/>
+      <w:docGrid w:type="default" w:linePitch="360" w:charSpace="0"/>
     </w:sectPr>
   </w:body>
 </w:document>
 </file>
 
 <file path=word/styles.xml><?xml version="1.0" encoding="utf-8"?>
-<w:styles xmlns:mc="http://schemas.openxmlformats.org/markup-compatibility/2006" xmlns:r="http://schemas.openxmlformats.org/officeDocument/2006/relationships" xmlns:w="http://schemas.openxmlformats.org/wordprocessingml/2006/main" xmlns:w14="http://schemas.microsoft.com/office/word/2010/wordml" xmlns:w15="http://schemas.microsoft.com/office/word/2012/wordml" xmlns:w16cex="http://schemas.microsoft.com/office/word/2018/wordml/cex" xmlns:w16cid="http://schemas.microsoft.com/office/word/2016/wordml/cid" xmlns:w16="http://schemas.microsoft.com/office/word/2018/wordml" xmlns:w16sdtdh="http://schemas.microsoft.com/office/word/2020/wordml/sdtdatahash" xmlns:w16se="http://schemas.microsoft.com/office/word/2015/wordml/symex" mc:Ignorable="w14 w15 w16se w16cid w16 w16cex w16sdtdh">
+<w:styles xmlns:w="http://schemas.openxmlformats.org/wordprocessingml/2006/main" xmlns:w14="http://schemas.microsoft.com/office/word/2010/wordml" xmlns:mc="http://schemas.openxmlformats.org/markup-compatibility/2006" mc:Ignorable="w14">
   <w:docDefaults>
     <w:rPrDefault>
       <w:rPr>
-        <w:rFonts w:asciiTheme="minorHAnsi" w:eastAsiaTheme="minorHAnsi" w:hAnsiTheme="minorHAnsi" w:cstheme="minorBidi"/>
+        <w:rFonts w:ascii="Calibri" w:hAnsi="Calibri" w:eastAsia="Calibri" w:cs="Arial" w:asciiTheme="minorHAnsi" w:cstheme="minorBidi" w:eastAsiaTheme="minorHAnsi" w:hAnsiTheme="minorHAnsi"/>
         <w:sz w:val="22"/>
         <w:szCs w:val="22"/>
         <w:lang w:val="en-US" w:eastAsia="en-US" w:bidi="ar-SA"/>
@@ -2734,21 +2356,21 @@
     </w:rPrDefault>
     <w:pPrDefault>
       <w:pPr>
-        <w:spacing w:after="160" w:line="259" w:lineRule="auto"/>
+        <w:suppressAutoHyphens w:val="true"/>
       </w:pPr>
     </w:pPrDefault>
   </w:docDefaults>
   <w:latentStyles w:defLockedState="0" w:defUIPriority="99" w:defSemiHidden="0" w:defUnhideWhenUsed="0" w:defQFormat="0" w:count="376">
     <w:lsdException w:name="Normal" w:uiPriority="0" w:qFormat="1"/>
     <w:lsdException w:name="heading 1" w:uiPriority="9" w:qFormat="1"/>
-    <w:lsdException w:name="heading 2" w:semiHidden="1" w:uiPriority="9" w:unhideWhenUsed="1" w:qFormat="1"/>
-    <w:lsdException w:name="heading 3" w:semiHidden="1" w:uiPriority="9" w:unhideWhenUsed="1" w:qFormat="1"/>
-    <w:lsdException w:name="heading 4" w:semiHidden="1" w:uiPriority="9" w:unhideWhenUsed="1" w:qFormat="1"/>
-    <w:lsdException w:name="heading 5" w:semiHidden="1" w:uiPriority="9" w:unhideWhenUsed="1" w:qFormat="1"/>
-    <w:lsdException w:name="heading 6" w:semiHidden="1" w:uiPriority="9" w:unhideWhenUsed="1" w:qFormat="1"/>
-    <w:lsdException w:name="heading 7" w:semiHidden="1" w:uiPriority="9" w:unhideWhenUsed="1" w:qFormat="1"/>
-    <w:lsdException w:name="heading 8" w:semiHidden="1" w:uiPriority="9" w:unhideWhenUsed="1" w:qFormat="1"/>
-    <w:lsdException w:name="heading 9" w:semiHidden="1" w:uiPriority="9" w:unhideWhenUsed="1" w:qFormat="1"/>
+    <w:lsdException w:name="heading 2" w:uiPriority="9" w:semiHidden="1" w:unhideWhenUsed="1" w:qFormat="1"/>
+    <w:lsdException w:name="heading 3" w:uiPriority="9" w:semiHidden="1" w:unhideWhenUsed="1" w:qFormat="1"/>
+    <w:lsdException w:name="heading 4" w:uiPriority="9" w:semiHidden="1" w:unhideWhenUsed="1" w:qFormat="1"/>
+    <w:lsdException w:name="heading 5" w:uiPriority="9" w:semiHidden="1" w:unhideWhenUsed="1" w:qFormat="1"/>
+    <w:lsdException w:name="heading 6" w:uiPriority="9" w:semiHidden="1" w:unhideWhenUsed="1" w:qFormat="1"/>
+    <w:lsdException w:name="heading 7" w:uiPriority="9" w:semiHidden="1" w:unhideWhenUsed="1" w:qFormat="1"/>
+    <w:lsdException w:name="heading 8" w:uiPriority="9" w:semiHidden="1" w:unhideWhenUsed="1" w:qFormat="1"/>
+    <w:lsdException w:name="heading 9" w:uiPriority="9" w:semiHidden="1" w:unhideWhenUsed="1" w:qFormat="1"/>
     <w:lsdException w:name="index 1" w:semiHidden="1" w:unhideWhenUsed="1"/>
     <w:lsdException w:name="index 2" w:semiHidden="1" w:unhideWhenUsed="1"/>
     <w:lsdException w:name="index 3" w:semiHidden="1" w:unhideWhenUsed="1"/>
@@ -2758,22 +2380,22 @@
     <w:lsdException w:name="index 7" w:semiHidden="1" w:unhideWhenUsed="1"/>
     <w:lsdException w:name="index 8" w:semiHidden="1" w:unhideWhenUsed="1"/>
     <w:lsdException w:name="index 9" w:semiHidden="1" w:unhideWhenUsed="1"/>
-    <w:lsdException w:name="toc 1" w:semiHidden="1" w:uiPriority="39" w:unhideWhenUsed="1"/>
-    <w:lsdException w:name="toc 2" w:semiHidden="1" w:uiPriority="39" w:unhideWhenUsed="1"/>
-    <w:lsdException w:name="toc 3" w:semiHidden="1" w:uiPriority="39" w:unhideWhenUsed="1"/>
-    <w:lsdException w:name="toc 4" w:semiHidden="1" w:uiPriority="39" w:unhideWhenUsed="1"/>
-    <w:lsdException w:name="toc 5" w:semiHidden="1" w:uiPriority="39" w:unhideWhenUsed="1"/>
-    <w:lsdException w:name="toc 6" w:semiHidden="1" w:uiPriority="39" w:unhideWhenUsed="1"/>
-    <w:lsdException w:name="toc 7" w:semiHidden="1" w:uiPriority="39" w:unhideWhenUsed="1"/>
-    <w:lsdException w:name="toc 8" w:semiHidden="1" w:uiPriority="39" w:unhideWhenUsed="1"/>
-    <w:lsdException w:name="toc 9" w:semiHidden="1" w:uiPriority="39" w:unhideWhenUsed="1"/>
+    <w:lsdException w:name="toc 1" w:uiPriority="39" w:semiHidden="1" w:unhideWhenUsed="1"/>
+    <w:lsdException w:name="toc 2" w:uiPriority="39" w:semiHidden="1" w:unhideWhenUsed="1"/>
+    <w:lsdException w:name="toc 3" w:uiPriority="39" w:semiHidden="1" w:unhideWhenUsed="1"/>
+    <w:lsdException w:name="toc 4" w:uiPriority="39" w:semiHidden="1" w:unhideWhenUsed="1"/>
+    <w:lsdException w:name="toc 5" w:uiPriority="39" w:semiHidden="1" w:unhideWhenUsed="1"/>
+    <w:lsdException w:name="toc 6" w:uiPriority="39" w:semiHidden="1" w:unhideWhenUsed="1"/>
+    <w:lsdException w:name="toc 7" w:uiPriority="39" w:semiHidden="1" w:unhideWhenUsed="1"/>
+    <w:lsdException w:name="toc 8" w:uiPriority="39" w:semiHidden="1" w:unhideWhenUsed="1"/>
+    <w:lsdException w:name="toc 9" w:uiPriority="39" w:semiHidden="1" w:unhideWhenUsed="1"/>
     <w:lsdException w:name="Normal Indent" w:semiHidden="1" w:unhideWhenUsed="1"/>
     <w:lsdException w:name="footnote text" w:semiHidden="1" w:unhideWhenUsed="1"/>
     <w:lsdException w:name="annotation text" w:semiHidden="1" w:unhideWhenUsed="1"/>
     <w:lsdException w:name="header" w:semiHidden="1" w:unhideWhenUsed="1"/>
     <w:lsdException w:name="footer" w:semiHidden="1" w:unhideWhenUsed="1"/>
     <w:lsdException w:name="index heading" w:semiHidden="1" w:unhideWhenUsed="1"/>
-    <w:lsdException w:name="caption" w:semiHidden="1" w:uiPriority="35" w:unhideWhenUsed="1" w:qFormat="1"/>
+    <w:lsdException w:name="caption" w:uiPriority="35" w:semiHidden="1" w:unhideWhenUsed="1" w:qFormat="1"/>
     <w:lsdException w:name="table of figures" w:semiHidden="1" w:unhideWhenUsed="1"/>
     <w:lsdException w:name="envelope address" w:semiHidden="1" w:unhideWhenUsed="1"/>
     <w:lsdException w:name="envelope return" w:semiHidden="1" w:unhideWhenUsed="1"/>
@@ -2804,8 +2426,8 @@
     <w:lsdException w:name="Title" w:uiPriority="10" w:qFormat="1"/>
     <w:lsdException w:name="Closing" w:semiHidden="1" w:unhideWhenUsed="1"/>
     <w:lsdException w:name="Signature" w:semiHidden="1" w:unhideWhenUsed="1"/>
-    <w:lsdException w:name="Default Paragraph Font" w:semiHidden="1" w:uiPriority="1" w:unhideWhenUsed="1"/>
-    <w:lsdException w:name="Body Text" w:semiHidden="1" w:uiPriority="0" w:unhideWhenUsed="1"/>
+    <w:lsdException w:name="Default Paragraph Font" w:uiPriority="1" w:semiHidden="1" w:unhideWhenUsed="1"/>
+    <w:lsdException w:name="Body Text" w:uiPriority="0" w:semiHidden="1" w:unhideWhenUsed="1"/>
     <w:lsdException w:name="Body Text Indent" w:semiHidden="1" w:unhideWhenUsed="1"/>
     <w:lsdException w:name="List Continue" w:semiHidden="1" w:unhideWhenUsed="1"/>
     <w:lsdException w:name="List Continue 2" w:semiHidden="1" w:unhideWhenUsed="1"/>
@@ -3002,8 +2624,8 @@
     <w:lsdException w:name="Subtle Reference" w:uiPriority="31" w:qFormat="1"/>
     <w:lsdException w:name="Intense Reference" w:uiPriority="32" w:qFormat="1"/>
     <w:lsdException w:name="Book Title" w:uiPriority="33" w:qFormat="1"/>
-    <w:lsdException w:name="Bibliography" w:semiHidden="1" w:uiPriority="37" w:unhideWhenUsed="1"/>
-    <w:lsdException w:name="TOC Heading" w:semiHidden="1" w:uiPriority="39" w:unhideWhenUsed="1" w:qFormat="1"/>
+    <w:lsdException w:name="Bibliography" w:uiPriority="37" w:semiHidden="1" w:unhideWhenUsed="1"/>
+    <w:lsdException w:name="TOC Heading" w:uiPriority="39" w:semiHidden="1" w:unhideWhenUsed="1" w:qFormat="1"/>
     <w:lsdException w:name="Plain Table 1" w:uiPriority="41"/>
     <w:lsdException w:name="Plain Table 2" w:uiPriority="42"/>
     <w:lsdException w:name="Plain Table 3" w:uiPriority="43"/>
@@ -3109,25 +2731,182 @@
     <w:lsdException w:name="List Table 6 Colorful Accent 6" w:uiPriority="51"/>
     <w:lsdException w:name="List Table 7 Colorful Accent 6" w:uiPriority="52"/>
   </w:latentStyles>
-  <w:style w:type="paragraph" w:default="1" w:styleId="Normal">
+  <w:style w:type="paragraph" w:styleId="Normal" w:default="1">
     <w:name w:val="Normal"/>
     <w:qFormat/>
-    <w:rsid w:val="00480AF5"/>
+    <w:rsid w:val="00480af5"/>
     <w:pPr>
-      <w:spacing w:after="0" w:line="240" w:lineRule="auto"/>
+      <w:widowControl/>
+      <w:suppressAutoHyphens w:val="true"/>
+      <w:bidi w:val="0"/>
+      <w:spacing w:lineRule="auto" w:line="240" w:before="0" w:after="0"/>
+      <w:jc w:val="left"/>
     </w:pPr>
     <w:rPr>
-      <w:rFonts w:ascii="Times New Roman" w:eastAsia="Times New Roman" w:hAnsi="Times New Roman" w:cs="Times New Roman"/>
+      <w:rFonts w:ascii="Times New Roman" w:hAnsi="Times New Roman" w:eastAsia="Times New Roman" w:cs="Times New Roman"/>
+      <w:color w:val="auto"/>
+      <w:kern w:val="0"/>
+      <w:sz w:val="24"/>
+      <w:szCs w:val="24"/>
+      <w:lang w:val="uk-UA" w:eastAsia="uk-UA" w:bidi="ar-SA"/>
+    </w:rPr>
+  </w:style>
+  <w:style w:type="character" w:styleId="DefaultParagraphFont" w:default="1">
+    <w:name w:val="Default Paragraph Font"/>
+    <w:uiPriority w:val="1"/>
+    <w:semiHidden/>
+    <w:unhideWhenUsed/>
+    <w:qFormat/>
+    <w:rPr/>
+  </w:style>
+  <w:style w:type="character" w:styleId="Style14" w:customStyle="1">
+    <w:name w:val="Основной текст Знак"/>
+    <w:basedOn w:val="DefaultParagraphFont"/>
+    <w:uiPriority w:val="99"/>
+    <w:semiHidden/>
+    <w:qFormat/>
+    <w:rsid w:val="00480af5"/>
+    <w:rPr>
+      <w:rFonts w:ascii="Times New Roman" w:hAnsi="Times New Roman" w:eastAsia="Times New Roman" w:cs="Times New Roman"/>
       <w:sz w:val="24"/>
       <w:szCs w:val="24"/>
       <w:lang w:val="uk-UA" w:eastAsia="uk-UA"/>
     </w:rPr>
   </w:style>
-  <w:style w:type="character" w:default="1" w:styleId="DefaultParagraphFont">
-    <w:name w:val="Default Paragraph Font"/>
-    <w:uiPriority w:val="1"/>
+  <w:style w:type="character" w:styleId="BodyTextChar" w:customStyle="1">
+    <w:name w:val="Body Text Char"/>
+    <w:qFormat/>
+    <w:locked/>
+    <w:rsid w:val="00480af5"/>
+    <w:rPr>
+      <w:rFonts w:ascii="Courier New" w:hAnsi="Courier New" w:eastAsia="Times New Roman" w:cs="Times New Roman"/>
+      <w:color w:val="000000"/>
+      <w:sz w:val="24"/>
+      <w:szCs w:val="24"/>
+      <w:shd w:fill="FFFFFF" w:val="clear"/>
+      <w:lang w:val="ru-RU" w:eastAsia="ru-RU"/>
+    </w:rPr>
+  </w:style>
+  <w:style w:type="character" w:styleId="BodyTextIndentChar" w:customStyle="1">
+    <w:name w:val="Body Text Indent Char"/>
+    <w:basedOn w:val="DefaultParagraphFont"/>
+    <w:uiPriority w:val="99"/>
+    <w:semiHidden/>
+    <w:qFormat/>
+    <w:rsid w:val="006e75a9"/>
+    <w:rPr>
+      <w:rFonts w:ascii="Times New Roman" w:hAnsi="Times New Roman" w:eastAsia="Times New Roman" w:cs="Times New Roman"/>
+      <w:sz w:val="24"/>
+      <w:szCs w:val="24"/>
+      <w:lang w:val="uk-UA" w:eastAsia="uk-UA"/>
+    </w:rPr>
+  </w:style>
+  <w:style w:type="paragraph" w:styleId="Heading">
+    <w:name w:val="Heading"/>
+    <w:basedOn w:val="Normal"/>
+    <w:next w:val="TextBody"/>
+    <w:qFormat/>
+    <w:pPr>
+      <w:keepNext w:val="true"/>
+      <w:spacing w:before="240" w:after="120"/>
+    </w:pPr>
+    <w:rPr>
+      <w:rFonts w:ascii="Liberation Sans" w:hAnsi="Liberation Sans" w:eastAsia="Noto Sans CJK SC" w:cs="Lohit Devanagari"/>
+      <w:sz w:val="28"/>
+      <w:szCs w:val="28"/>
+    </w:rPr>
+  </w:style>
+  <w:style w:type="paragraph" w:styleId="TextBody">
+    <w:name w:val="Body Text"/>
+    <w:basedOn w:val="Normal"/>
+    <w:link w:val="BodyTextChar"/>
+    <w:qFormat/>
+    <w:rsid w:val="00480af5"/>
+    <w:pPr>
+      <w:widowControl w:val="false"/>
+      <w:shd w:val="clear" w:color="auto" w:fill="FFFFFF"/>
+      <w:suppressAutoHyphens w:val="true"/>
+      <w:spacing w:lineRule="exact" w:line="206" w:before="120" w:after="0"/>
+      <w:jc w:val="both"/>
+    </w:pPr>
+    <w:rPr>
+      <w:rFonts w:ascii="Courier New" w:hAnsi="Courier New"/>
+      <w:color w:val="000000"/>
+      <w:lang w:val="ru-RU" w:eastAsia="ru-RU"/>
+    </w:rPr>
+  </w:style>
+  <w:style w:type="paragraph" w:styleId="List">
+    <w:name w:val="List"/>
+    <w:basedOn w:val="TextBody"/>
+    <w:pPr/>
+    <w:rPr>
+      <w:rFonts w:cs="Lohit Devanagari"/>
+    </w:rPr>
+  </w:style>
+  <w:style w:type="paragraph" w:styleId="Caption">
+    <w:name w:val="Caption"/>
+    <w:basedOn w:val="Normal"/>
+    <w:qFormat/>
+    <w:pPr>
+      <w:suppressLineNumbers/>
+      <w:spacing w:before="120" w:after="120"/>
+    </w:pPr>
+    <w:rPr>
+      <w:rFonts w:cs="Lohit Devanagari"/>
+      <w:i/>
+      <w:iCs/>
+      <w:sz w:val="24"/>
+      <w:szCs w:val="24"/>
+    </w:rPr>
+  </w:style>
+  <w:style w:type="paragraph" w:styleId="Index">
+    <w:name w:val="Index"/>
+    <w:basedOn w:val="Normal"/>
+    <w:qFormat/>
+    <w:pPr>
+      <w:suppressLineNumbers/>
+    </w:pPr>
+    <w:rPr>
+      <w:rFonts w:cs="Lohit Devanagari"/>
+    </w:rPr>
+  </w:style>
+  <w:style w:type="paragraph" w:styleId="TextBodyIndent">
+    <w:name w:val="Body Text Indent"/>
+    <w:basedOn w:val="Normal"/>
+    <w:link w:val="BodyTextIndentChar"/>
+    <w:uiPriority w:val="99"/>
     <w:semiHidden/>
     <w:unhideWhenUsed/>
+    <w:rsid w:val="006e75a9"/>
+    <w:pPr>
+      <w:spacing w:before="0" w:after="120"/>
+      <w:ind w:left="283" w:hanging="0"/>
+    </w:pPr>
+    <w:rPr/>
+  </w:style>
+  <w:style w:type="paragraph" w:styleId="ListParagraph">
+    <w:name w:val="List Paragraph"/>
+    <w:basedOn w:val="Normal"/>
+    <w:qFormat/>
+    <w:rsid w:val="006e75a9"/>
+    <w:pPr>
+      <w:spacing w:lineRule="auto" w:line="276" w:before="0" w:after="200"/>
+      <w:ind w:left="720" w:hanging="0"/>
+      <w:contextualSpacing/>
+    </w:pPr>
+    <w:rPr>
+      <w:rFonts w:ascii="Calibri" w:hAnsi="Calibri" w:eastAsia="Calibri"/>
+      <w:sz w:val="22"/>
+      <w:szCs w:val="22"/>
+      <w:lang w:val="ru-RU" w:eastAsia="en-US"/>
+    </w:rPr>
+  </w:style>
+  <w:style w:type="numbering" w:styleId="NoList" w:default="1">
+    <w:name w:val="No List"/>
+    <w:uiPriority w:val="99"/>
+    <w:semiHidden/>
+    <w:unhideWhenUsed/>
+    <w:qFormat/>
   </w:style>
   <w:style w:type="table" w:default="1" w:styleId="TableNormal">
     <w:name w:val="Normal Table"/>
@@ -3135,7 +2914,6 @@
     <w:semiHidden/>
     <w:unhideWhenUsed/>
     <w:tblPr>
-      <w:tblInd w:w="0" w:type="dxa"/>
       <w:tblCellMar>
         <w:top w:w="0" w:type="dxa"/>
         <w:left w:w="108" w:type="dxa"/>
@@ -3144,112 +2922,15 @@
       </w:tblCellMar>
     </w:tblPr>
   </w:style>
-  <w:style w:type="numbering" w:default="1" w:styleId="NoList">
-    <w:name w:val="No List"/>
-    <w:uiPriority w:val="99"/>
-    <w:semiHidden/>
-    <w:unhideWhenUsed/>
-  </w:style>
-  <w:style w:type="paragraph" w:styleId="BodyText">
-    <w:name w:val="Body Text"/>
-    <w:basedOn w:val="Normal"/>
-    <w:link w:val="BodyTextChar"/>
-    <w:qFormat/>
-    <w:rsid w:val="00480AF5"/>
-    <w:pPr>
-      <w:widowControl w:val="0"/>
-      <w:shd w:val="clear" w:color="auto" w:fill="FFFFFF"/>
-      <w:suppressAutoHyphens/>
-      <w:spacing w:before="120" w:line="206" w:lineRule="exact"/>
-      <w:jc w:val="both"/>
-    </w:pPr>
-    <w:rPr>
-      <w:rFonts w:ascii="Courier New" w:hAnsi="Courier New"/>
-      <w:color w:val="000000"/>
-      <w:lang w:val="ru-RU" w:eastAsia="ru-RU"/>
-    </w:rPr>
-  </w:style>
-  <w:style w:type="character" w:customStyle="1" w:styleId="a">
-    <w:name w:val="Основной текст Знак"/>
-    <w:basedOn w:val="DefaultParagraphFont"/>
-    <w:uiPriority w:val="99"/>
-    <w:semiHidden/>
-    <w:rsid w:val="00480AF5"/>
-    <w:rPr>
-      <w:rFonts w:ascii="Times New Roman" w:eastAsia="Times New Roman" w:hAnsi="Times New Roman" w:cs="Times New Roman"/>
-      <w:sz w:val="24"/>
-      <w:szCs w:val="24"/>
-      <w:lang w:val="uk-UA" w:eastAsia="uk-UA"/>
-    </w:rPr>
-  </w:style>
-  <w:style w:type="character" w:customStyle="1" w:styleId="BodyTextChar">
-    <w:name w:val="Body Text Char"/>
-    <w:link w:val="BodyText"/>
-    <w:locked/>
-    <w:rsid w:val="00480AF5"/>
-    <w:rPr>
-      <w:rFonts w:ascii="Courier New" w:eastAsia="Times New Roman" w:hAnsi="Courier New" w:cs="Times New Roman"/>
-      <w:color w:val="000000"/>
-      <w:sz w:val="24"/>
-      <w:szCs w:val="24"/>
-      <w:shd w:val="clear" w:color="auto" w:fill="FFFFFF"/>
-      <w:lang w:val="ru-RU" w:eastAsia="ru-RU"/>
-    </w:rPr>
-  </w:style>
-  <w:style w:type="paragraph" w:styleId="BodyTextIndent">
-    <w:name w:val="Body Text Indent"/>
-    <w:basedOn w:val="Normal"/>
-    <w:link w:val="BodyTextIndentChar"/>
-    <w:uiPriority w:val="99"/>
-    <w:semiHidden/>
-    <w:unhideWhenUsed/>
-    <w:rsid w:val="006E75A9"/>
-    <w:pPr>
-      <w:spacing w:after="120"/>
-      <w:ind w:left="283"/>
-    </w:pPr>
-  </w:style>
-  <w:style w:type="character" w:customStyle="1" w:styleId="BodyTextIndentChar">
-    <w:name w:val="Body Text Indent Char"/>
-    <w:basedOn w:val="DefaultParagraphFont"/>
-    <w:link w:val="BodyTextIndent"/>
-    <w:uiPriority w:val="99"/>
-    <w:semiHidden/>
-    <w:rsid w:val="006E75A9"/>
-    <w:rPr>
-      <w:rFonts w:ascii="Times New Roman" w:eastAsia="Times New Roman" w:hAnsi="Times New Roman" w:cs="Times New Roman"/>
-      <w:sz w:val="24"/>
-      <w:szCs w:val="24"/>
-      <w:lang w:val="uk-UA" w:eastAsia="uk-UA"/>
-    </w:rPr>
-  </w:style>
-  <w:style w:type="paragraph" w:styleId="ListParagraph">
-    <w:name w:val="List Paragraph"/>
-    <w:basedOn w:val="Normal"/>
-    <w:qFormat/>
-    <w:rsid w:val="006E75A9"/>
-    <w:pPr>
-      <w:spacing w:after="200" w:line="276" w:lineRule="auto"/>
-      <w:ind w:left="720"/>
-      <w:contextualSpacing/>
-    </w:pPr>
-    <w:rPr>
-      <w:rFonts w:ascii="Calibri" w:eastAsia="Calibri" w:hAnsi="Calibri"/>
-      <w:sz w:val="22"/>
-      <w:szCs w:val="22"/>
-      <w:lang w:val="ru-RU" w:eastAsia="en-US"/>
-    </w:rPr>
-  </w:style>
   <w:style w:type="table" w:styleId="TableGrid">
     <w:name w:val="Table Grid"/>
     <w:tblPr>
-      <w:tblInd w:w="0" w:type="dxa"/>
       <w:tblBorders>
-        <w:top w:val="single" w:sz="4" w:space="0" w:color="000000"/>
-        <w:bottom w:val="single" w:sz="4" w:space="0" w:color="000000"/>
-        <w:right w:val="single" w:sz="4" w:space="0" w:color="000000"/>
-        <w:insideH w:val="single" w:sz="4" w:space="0" w:color="000000"/>
-        <w:insideV w:val="single" w:sz="4" w:space="0" w:color="000000"/>
+        <w:top w:val="single" w:color="000000" w:sz="4" w:space="0"/>
+        <w:bottom w:val="single" w:color="000000" w:sz="4" w:space="0"/>
+        <w:right w:val="single" w:color="000000" w:sz="4" w:space="0"/>
+        <w:insideH w:val="single" w:color="000000" w:sz="4" w:space="0"/>
+        <w:insideV w:val="single" w:color="000000" w:sz="4" w:space="0"/>
       </w:tblBorders>
       <w:tblCellMar>
         <w:top w:w="0" w:type="dxa"/>
@@ -3524,6 +3205,15 @@
 </file>
 
 <file path=customXml/item1.xml><?xml version="1.0" encoding="utf-8"?>
+<?mso-contentType ?>
+<FormTemplates xmlns="http://schemas.microsoft.com/sharepoint/v3/contenttype/forms">
+  <Display>DocumentLibraryForm</Display>
+  <Edit>DocumentLibraryForm</Edit>
+  <New>DocumentLibraryForm</New>
+</FormTemplates>
+</file>
+
+<file path=customXml/item2.xml><?xml version="1.0" encoding="utf-8"?>
 <ct:contentTypeSchema xmlns:ct="http://schemas.microsoft.com/office/2006/metadata/contentType" xmlns:ma="http://schemas.microsoft.com/office/2006/metadata/properties/metaAttributes" ct:_="" ma:_="" ma:contentTypeName="Документ" ma:contentTypeID="0x0101007AA98016A56F934B8C1C0D4E617E1C00" ma:contentTypeVersion="15" ma:contentTypeDescription="Створення нового документа." ma:contentTypeScope="" ma:versionID="e862a320b4c202e24d2b39895551db49">
   <xsd:schema xmlns:xsd="http://www.w3.org/2001/XMLSchema" xmlns:xs="http://www.w3.org/2001/XMLSchema" xmlns:p="http://schemas.microsoft.com/office/2006/metadata/properties" xmlns:ns2="0bf87b2e-2f18-4fb7-a175-ceca74504cd7" xmlns:ns3="a42c7528-3124-4219-90a5-1e05b8b134de" targetNamespace="http://schemas.microsoft.com/office/2006/metadata/properties" ma:root="true" ma:fieldsID="eec9e875ffb9cb2ffdfdff2004643358" ns2:_="" ns3:_="">
     <xsd:import namespace="0bf87b2e-2f18-4fb7-a175-ceca74504cd7"/>
@@ -3752,16 +3442,15 @@
 </ct:contentTypeSchema>
 </file>
 
-<file path=customXml/item2.xml><?xml version="1.0" encoding="utf-8"?>
-<?mso-contentType ?>
-<FormTemplates xmlns="http://schemas.microsoft.com/sharepoint/v3/contenttype/forms">
-  <Display>DocumentLibraryForm</Display>
-  <Edit>DocumentLibraryForm</Edit>
-  <New>DocumentLibraryForm</New>
-</FormTemplates>
+<file path=customXml/itemProps1.xml><?xml version="1.0" encoding="utf-8"?>
+<ds:datastoreItem xmlns:ds="http://schemas.openxmlformats.org/officeDocument/2006/customXml" ds:itemID="{58B67534-874B-4320-BE1B-4259AB06DDEC}">
+  <ds:schemaRefs>
+    <ds:schemaRef ds:uri="http://schemas.microsoft.com/sharepoint/v3/contenttype/forms"/>
+  </ds:schemaRefs>
+</ds:datastoreItem>
 </file>
 
-<file path=customXml/itemProps1.xml><?xml version="1.0" encoding="utf-8"?>
+<file path=customXml/itemProps2.xml><?xml version="1.0" encoding="utf-8"?>
 <ds:datastoreItem xmlns:ds="http://schemas.openxmlformats.org/officeDocument/2006/customXml" ds:itemID="{D775CCDA-1408-457D-98FD-1A9D356F42E8}">
   <ds:schemaRefs>
     <ds:schemaRef ds:uri="http://schemas.microsoft.com/office/2006/metadata/contentType"/>
@@ -3778,12 +3467,4 @@
     <ds:schemaRef ds:uri="http://schemas.microsoft.com/internal/obd"/>
   </ds:schemaRefs>
 </ds:datastoreItem>
-</file>
-
-<file path=customXml/itemProps2.xml><?xml version="1.0" encoding="utf-8"?>
-<ds:datastoreItem xmlns:ds="http://schemas.openxmlformats.org/officeDocument/2006/customXml" ds:itemID="{58B67534-874B-4320-BE1B-4259AB06DDEC}">
-  <ds:schemaRefs>
-    <ds:schemaRef ds:uri="http://schemas.microsoft.com/sharepoint/v3/contenttype/forms"/>
-  </ds:schemaRefs>
-</ds:datastoreItem>
 </file>
</xml_diff>